<commit_message>
wireframes for sort & filter menu
</commit_message>
<xml_diff>
--- a/chapters/04_specification.docx
+++ b/chapters/04_specification.docx
@@ -672,6 +672,22 @@
           <w:sz w:val="20"/>
           <w:szCs w:val="20"/>
         </w:rPr>
+        <w:t xml:space="preserve"> </w:t>
+      </w:r>
+      <w:r>
+        <w:rPr>
+          <w:rFonts w:ascii="Menlo Regular" w:hAnsi="Menlo Regular" w:cs="Menlo Regular"/>
+          <w:sz w:val="28"/>
+          <w:szCs w:val="28"/>
+        </w:rPr>
+        <w:t>✔</w:t>
+      </w:r>
+      <w:r>
+        <w:rPr>
+          <w:rFonts w:asciiTheme="majorHAnsi" w:hAnsiTheme="majorHAnsi"/>
+          <w:sz w:val="20"/>
+          <w:szCs w:val="20"/>
+        </w:rPr>
         <w:t>]</w:t>
       </w:r>
     </w:p>
@@ -1018,6 +1034,22 @@
           <w:sz w:val="20"/>
           <w:szCs w:val="20"/>
         </w:rPr>
+        <w:t xml:space="preserve"> </w:t>
+      </w:r>
+      <w:r>
+        <w:rPr>
+          <w:rFonts w:ascii="Menlo Regular" w:hAnsi="Menlo Regular" w:cs="Menlo Regular"/>
+          <w:sz w:val="28"/>
+          <w:szCs w:val="28"/>
+        </w:rPr>
+        <w:t>✔</w:t>
+      </w:r>
+      <w:r>
+        <w:rPr>
+          <w:rFonts w:asciiTheme="majorHAnsi" w:hAnsiTheme="majorHAnsi"/>
+          <w:sz w:val="20"/>
+          <w:szCs w:val="20"/>
+        </w:rPr>
         <w:t>]</w:t>
       </w:r>
     </w:p>
@@ -1243,6 +1275,22 @@
           <w:sz w:val="20"/>
           <w:szCs w:val="20"/>
         </w:rPr>
+        <w:t xml:space="preserve"> </w:t>
+      </w:r>
+      <w:r>
+        <w:rPr>
+          <w:rFonts w:ascii="Menlo Regular" w:hAnsi="Menlo Regular" w:cs="Menlo Regular"/>
+          <w:sz w:val="28"/>
+          <w:szCs w:val="28"/>
+        </w:rPr>
+        <w:t>✔</w:t>
+      </w:r>
+      <w:r>
+        <w:rPr>
+          <w:rFonts w:asciiTheme="majorHAnsi" w:hAnsiTheme="majorHAnsi"/>
+          <w:sz w:val="20"/>
+          <w:szCs w:val="20"/>
+        </w:rPr>
         <w:t>]</w:t>
       </w:r>
     </w:p>
@@ -1324,6 +1372,22 @@
           <w:sz w:val="20"/>
           <w:szCs w:val="20"/>
         </w:rPr>
+        <w:t xml:space="preserve"> </w:t>
+      </w:r>
+      <w:r>
+        <w:rPr>
+          <w:rFonts w:ascii="Menlo Regular" w:hAnsi="Menlo Regular" w:cs="Menlo Regular"/>
+          <w:sz w:val="28"/>
+          <w:szCs w:val="28"/>
+        </w:rPr>
+        <w:t>✔</w:t>
+      </w:r>
+      <w:r>
+        <w:rPr>
+          <w:rFonts w:asciiTheme="majorHAnsi" w:hAnsiTheme="majorHAnsi"/>
+          <w:sz w:val="20"/>
+          <w:szCs w:val="20"/>
+        </w:rPr>
         <w:t>]</w:t>
       </w:r>
     </w:p>
@@ -1478,13 +1542,49 @@
         </w:rPr>
         <w:t xml:space="preserve"> </w:t>
       </w:r>
-      <w:r>
-        <w:rPr>
-          <w:rFonts w:asciiTheme="majorHAnsi" w:hAnsiTheme="majorHAnsi"/>
-          <w:sz w:val="20"/>
-          <w:szCs w:val="20"/>
-        </w:rPr>
-        <w:t>[WIREFRAME WELCOME SCREEN WEB]</w:t>
+    </w:p>
+    <w:p>
+      <w:pPr>
+        <w:spacing w:line="360" w:lineRule="auto"/>
+        <w:ind w:left="360"/>
+        <w:jc w:val="both"/>
+        <w:rPr>
+          <w:rFonts w:asciiTheme="majorHAnsi" w:hAnsiTheme="majorHAnsi"/>
+          <w:sz w:val="20"/>
+          <w:szCs w:val="20"/>
+        </w:rPr>
+      </w:pPr>
+      <w:r>
+        <w:rPr>
+          <w:rFonts w:asciiTheme="majorHAnsi" w:hAnsiTheme="majorHAnsi"/>
+          <w:sz w:val="20"/>
+          <w:szCs w:val="20"/>
+        </w:rPr>
+        <w:t>[WIREFRAME WELCOME SCREEN WEB</w:t>
+      </w:r>
+      <w:r>
+        <w:rPr>
+          <w:rFonts w:asciiTheme="majorHAnsi" w:hAnsiTheme="majorHAnsi"/>
+          <w:sz w:val="20"/>
+          <w:szCs w:val="20"/>
+        </w:rPr>
+        <w:t xml:space="preserve"> </w:t>
+      </w:r>
+      <w:r>
+        <w:rPr>
+          <w:rFonts w:ascii="Menlo Regular" w:hAnsi="Menlo Regular" w:cs="Menlo Regular"/>
+          <w:sz w:val="28"/>
+          <w:szCs w:val="28"/>
+        </w:rPr>
+        <w:t>✔</w:t>
+      </w:r>
+      <w:r>
+        <w:rPr>
+          <w:rFonts w:asciiTheme="majorHAnsi" w:hAnsiTheme="majorHAnsi"/>
+          <w:sz w:val="20"/>
+          <w:szCs w:val="20"/>
+        </w:rPr>
+        <w:t>]</w:t>
       </w:r>
     </w:p>
     <w:p>
@@ -1611,7 +1711,31 @@
           <w:sz w:val="20"/>
           <w:szCs w:val="20"/>
         </w:rPr>
-        <w:t xml:space="preserve">[WIREFRAME SIGN IN SCREEN MOBILE] </w:t>
+        <w:t>[WIREFRAME SIGN IN SCREEN MOBILE</w:t>
+      </w:r>
+      <w:r>
+        <w:rPr>
+          <w:rFonts w:asciiTheme="majorHAnsi" w:hAnsiTheme="majorHAnsi"/>
+          <w:sz w:val="20"/>
+          <w:szCs w:val="20"/>
+        </w:rPr>
+        <w:t xml:space="preserve"> </w:t>
+      </w:r>
+      <w:r>
+        <w:rPr>
+          <w:rFonts w:ascii="Menlo Regular" w:hAnsi="Menlo Regular" w:cs="Menlo Regular"/>
+          <w:sz w:val="28"/>
+          <w:szCs w:val="28"/>
+        </w:rPr>
+        <w:t>✔</w:t>
+      </w:r>
+      <w:r>
+        <w:rPr>
+          <w:rFonts w:asciiTheme="majorHAnsi" w:hAnsiTheme="majorHAnsi"/>
+          <w:sz w:val="20"/>
+          <w:szCs w:val="20"/>
+        </w:rPr>
+        <w:t xml:space="preserve">] </w:t>
       </w:r>
       <w:r>
         <w:rPr>
@@ -1777,7 +1901,47 @@
           <w:sz w:val="20"/>
           <w:szCs w:val="20"/>
         </w:rPr>
-        <w:t>[WIREFRAMES ACCOUNT CREATION FORM WEB + MOBILE]</w:t>
+        <w:t>[WIREFRAMES ACCOUNT CREATION FORM WEB + MOBILE</w:t>
+      </w:r>
+      <w:r>
+        <w:rPr>
+          <w:rFonts w:asciiTheme="majorHAnsi" w:hAnsiTheme="majorHAnsi"/>
+          <w:sz w:val="20"/>
+          <w:szCs w:val="20"/>
+        </w:rPr>
+        <w:t xml:space="preserve"> </w:t>
+      </w:r>
+      <w:r>
+        <w:rPr>
+          <w:rFonts w:ascii="Menlo Regular" w:hAnsi="Menlo Regular" w:cs="Menlo Regular"/>
+          <w:sz w:val="28"/>
+          <w:szCs w:val="28"/>
+        </w:rPr>
+        <w:t>✔</w:t>
+      </w:r>
+      <w:r>
+        <w:rPr>
+          <w:rFonts w:asciiTheme="majorHAnsi" w:hAnsiTheme="majorHAnsi"/>
+          <w:sz w:val="20"/>
+          <w:szCs w:val="20"/>
+        </w:rPr>
+        <w:t xml:space="preserve"> </w:t>
+      </w:r>
+      <w:r>
+        <w:rPr>
+          <w:rFonts w:ascii="Menlo Regular" w:hAnsi="Menlo Regular" w:cs="Menlo Regular"/>
+          <w:sz w:val="28"/>
+          <w:szCs w:val="28"/>
+        </w:rPr>
+        <w:t>✔</w:t>
+      </w:r>
+      <w:r>
+        <w:rPr>
+          <w:rFonts w:asciiTheme="majorHAnsi" w:hAnsiTheme="majorHAnsi"/>
+          <w:sz w:val="20"/>
+          <w:szCs w:val="20"/>
+        </w:rPr>
+        <w:t>]</w:t>
       </w:r>
     </w:p>
     <w:p>
@@ -2490,7 +2654,31 @@
           <w:sz w:val="20"/>
           <w:szCs w:val="20"/>
         </w:rPr>
-        <w:t>If they're offering a ride, they will be asked to provide more detailed information about the exact start address (or may offer to pick up passengers) in the description section. They will skip step three and be taken directly to the price specification, where they have the option to set a fixed price on the ride or leave the compensation up for negotiation.</w:t>
+        <w:t xml:space="preserve">If they're offering a ride, they will be asked to provide more detailed information about the exact start address (or may offer to pick up passengers) in the description section. </w:t>
+      </w:r>
+      <w:r>
+        <w:rPr>
+          <w:rFonts w:asciiTheme="majorHAnsi" w:hAnsiTheme="majorHAnsi"/>
+          <w:sz w:val="20"/>
+          <w:szCs w:val="20"/>
+        </w:rPr>
+        <w:t>Instead of choosing whether or not to specify a time frame, they will be asked to specify the take-off date time (if they're offering a ride) or take-off date and time frame (if they're looking for a ride). T</w:t>
+      </w:r>
+      <w:r>
+        <w:rPr>
+          <w:rFonts w:asciiTheme="majorHAnsi" w:hAnsiTheme="majorHAnsi"/>
+          <w:sz w:val="20"/>
+          <w:szCs w:val="20"/>
+        </w:rPr>
+        <w:t>hey have the option to set a fixed price on the ride or leave the compensation up for negotiation.</w:t>
+      </w:r>
+      <w:r>
+        <w:rPr>
+          <w:rFonts w:asciiTheme="majorHAnsi" w:hAnsiTheme="majorHAnsi"/>
+          <w:sz w:val="20"/>
+          <w:szCs w:val="20"/>
+        </w:rPr>
+        <w:t xml:space="preserve"> </w:t>
       </w:r>
     </w:p>
     <w:p>
@@ -2913,7 +3101,7 @@
           <w:sz w:val="20"/>
           <w:szCs w:val="20"/>
         </w:rPr>
-        <w:t>Search keywords – entered in a text field</w:t>
+        <w:t>What type of listing to search for (offers or requests)</w:t>
       </w:r>
     </w:p>
     <w:p>
@@ -2937,7 +3125,7 @@
           <w:sz w:val="20"/>
           <w:szCs w:val="20"/>
         </w:rPr>
-        <w:t>Category (optional) – drop-down menu on the website, picker view in the mobile app</w:t>
+        <w:t>Search keywords – entered in a text field</w:t>
       </w:r>
     </w:p>
     <w:p>
@@ -2961,7 +3149,7 @@
           <w:sz w:val="20"/>
           <w:szCs w:val="20"/>
         </w:rPr>
-        <w:t>Location (optional) – entered in a text field, accepts cities, ZIP codes or full addresses, will suggest cities based on the first few letters entered by the user</w:t>
+        <w:t>Category (optional) – drop-down menu on the website, picker view in the mobile app</w:t>
       </w:r>
     </w:p>
     <w:p>
@@ -2985,6 +3173,30 @@
           <w:sz w:val="20"/>
           <w:szCs w:val="20"/>
         </w:rPr>
+        <w:t>Location (optional) – entered in a text field, accepts cities, ZIP codes or full addresses, will suggest cities based on the first few letters entered by the user</w:t>
+      </w:r>
+    </w:p>
+    <w:p>
+      <w:pPr>
+        <w:pStyle w:val="Listenabsatz"/>
+        <w:numPr>
+          <w:ilvl w:val="0"/>
+          <w:numId w:val="3"/>
+        </w:numPr>
+        <w:spacing w:line="360" w:lineRule="auto"/>
+        <w:jc w:val="both"/>
+        <w:rPr>
+          <w:rFonts w:asciiTheme="majorHAnsi" w:hAnsiTheme="majorHAnsi"/>
+          <w:sz w:val="20"/>
+          <w:szCs w:val="20"/>
+        </w:rPr>
+      </w:pPr>
+      <w:r>
+        <w:rPr>
+          <w:rFonts w:asciiTheme="majorHAnsi" w:hAnsiTheme="majorHAnsi"/>
+          <w:sz w:val="20"/>
+          <w:szCs w:val="20"/>
+        </w:rPr>
         <w:t>Search radius (only active if location specified) – drop-down menu on the website, slider element in the mobile app</w:t>
       </w:r>
     </w:p>
@@ -3115,1026 +3327,63 @@
           <w:sz w:val="20"/>
           <w:szCs w:val="20"/>
         </w:rPr>
-        <w:t xml:space="preserve">on the left side of the page. Sort options include sorting the results by price or by distance from a location specified in </w:t>
-      </w:r>
-      <w:r>
-        <w:rPr>
-          <w:rFonts w:asciiTheme="majorHAnsi" w:hAnsiTheme="majorHAnsi"/>
-          <w:sz w:val="20"/>
-          <w:szCs w:val="20"/>
-        </w:rPr>
-        <w:t>the menu section. If the user's browser and computer support location services, the option of allowing the site to acces the user's current location will be available as well. Users will also have the opportunity to filter results by a specified price range and area, which will remove all listings that don't match the specified parameters from the results list. Listi</w:t>
-      </w:r>
-      <w:r>
-        <w:rPr>
-          <w:rFonts w:asciiTheme="majorHAnsi" w:hAnsiTheme="majorHAnsi"/>
-          <w:sz w:val="20"/>
-          <w:szCs w:val="20"/>
-        </w:rPr>
-        <w:t xml:space="preserve">ngs that have don't have </w:t>
-      </w:r>
-      <w:r>
-        <w:rPr>
-          <w:rFonts w:asciiTheme="majorHAnsi" w:hAnsiTheme="majorHAnsi"/>
-          <w:sz w:val="20"/>
-          <w:szCs w:val="20"/>
-        </w:rPr>
-        <w:t>certain parameters specified (e.g. keeping the price or location negotiable) will be kept in the list but displayed at the very bottom. The filter menu will also include a small map view that shows the currently displayed listings as points on a map. Instead of filtering by a specified address and radius, users will also have the option of dragging and zooming the map area and having the result list updated according to the current map section.</w:t>
-      </w:r>
-    </w:p>
-    <w:p>
-      <w:pPr>
-        <w:pStyle w:val="Listenabsatz"/>
-        <w:spacing w:line="360" w:lineRule="auto"/>
-        <w:ind w:left="360"/>
-        <w:jc w:val="both"/>
-        <w:rPr>
-          <w:rFonts w:asciiTheme="majorHAnsi" w:hAnsiTheme="majorHAnsi"/>
-          <w:sz w:val="20"/>
-          <w:szCs w:val="20"/>
-        </w:rPr>
-      </w:pPr>
-      <w:r>
-        <w:rPr>
-          <w:rFonts w:asciiTheme="majorHAnsi" w:hAnsiTheme="majorHAnsi"/>
-          <w:sz w:val="20"/>
-          <w:szCs w:val="20"/>
-        </w:rPr>
-        <w:t>Clicking on a listing will bring users to its detail view, where all information available about the listing will be presented to the user, along with the options to directly contact the user who posted the listing or to navigate to their profile in order to find out more about them and read their reviews.</w:t>
-      </w:r>
-    </w:p>
-    <w:p>
-      <w:pPr>
-        <w:pStyle w:val="Listenabsatz"/>
-        <w:spacing w:line="360" w:lineRule="auto"/>
-        <w:ind w:left="360"/>
-        <w:jc w:val="both"/>
-        <w:rPr>
-          <w:rFonts w:asciiTheme="majorHAnsi" w:hAnsiTheme="majorHAnsi"/>
-          <w:sz w:val="20"/>
-          <w:szCs w:val="20"/>
-        </w:rPr>
-      </w:pPr>
-      <w:r>
-        <w:rPr>
-          <w:rFonts w:asciiTheme="majorHAnsi" w:hAnsiTheme="majorHAnsi"/>
-          <w:sz w:val="20"/>
-          <w:szCs w:val="20"/>
-        </w:rPr>
-        <w:t>[WIREFRAME SEARCH RESULT PAGE + LISTING DETAIL VIEW WEB]</w:t>
-      </w:r>
-    </w:p>
-    <w:p>
-      <w:pPr>
-        <w:pStyle w:val="Listenabsatz"/>
-        <w:spacing w:line="360" w:lineRule="auto"/>
-        <w:ind w:left="360"/>
-        <w:jc w:val="both"/>
-        <w:rPr>
-          <w:rFonts w:asciiTheme="majorHAnsi" w:hAnsiTheme="majorHAnsi"/>
-          <w:sz w:val="20"/>
-          <w:szCs w:val="20"/>
-        </w:rPr>
-      </w:pPr>
-      <w:r>
-        <w:rPr>
-          <w:rFonts w:asciiTheme="majorHAnsi" w:hAnsiTheme="majorHAnsi"/>
-          <w:sz w:val="20"/>
-          <w:szCs w:val="20"/>
-        </w:rPr>
-        <w:t xml:space="preserve"> </w:t>
-      </w:r>
-    </w:p>
-    <w:p>
-      <w:pPr>
-        <w:pStyle w:val="Listenabsatz"/>
-        <w:spacing w:line="360" w:lineRule="auto"/>
-        <w:ind w:left="360"/>
-        <w:jc w:val="both"/>
-        <w:rPr>
-          <w:rFonts w:asciiTheme="majorHAnsi" w:hAnsiTheme="majorHAnsi"/>
-          <w:sz w:val="20"/>
-          <w:szCs w:val="20"/>
-        </w:rPr>
-      </w:pPr>
-      <w:r>
-        <w:rPr>
-          <w:rFonts w:asciiTheme="majorHAnsi" w:hAnsiTheme="majorHAnsi"/>
-          <w:sz w:val="20"/>
-          <w:szCs w:val="20"/>
-        </w:rPr>
-        <w:t xml:space="preserve">In the mobile app, the sort and filter menu will be available through a button on the top right of the navigation bar. Equally to the global menu on the left side, the </w:t>
-      </w:r>
-      <w:r>
-        <w:rPr>
-          <w:rFonts w:asciiTheme="majorHAnsi" w:hAnsiTheme="majorHAnsi"/>
-          <w:sz w:val="20"/>
-          <w:szCs w:val="20"/>
-        </w:rPr>
-        <w:t xml:space="preserve">sort and </w:t>
-      </w:r>
-      <w:r>
-        <w:rPr>
-          <w:rFonts w:asciiTheme="majorHAnsi" w:hAnsiTheme="majorHAnsi"/>
-          <w:sz w:val="20"/>
-          <w:szCs w:val="20"/>
-        </w:rPr>
-        <w:t>filter menu is hidden</w:t>
-      </w:r>
-      <w:r>
-        <w:rPr>
-          <w:rFonts w:asciiTheme="majorHAnsi" w:hAnsiTheme="majorHAnsi"/>
-          <w:sz w:val="20"/>
-          <w:szCs w:val="20"/>
-        </w:rPr>
-        <w:t xml:space="preserve"> on the right side</w:t>
-      </w:r>
-      <w:r>
-        <w:rPr>
-          <w:rFonts w:asciiTheme="majorHAnsi" w:hAnsiTheme="majorHAnsi"/>
-          <w:sz w:val="20"/>
-          <w:szCs w:val="20"/>
-        </w:rPr>
-        <w:t xml:space="preserve"> behind the result view and can be </w:t>
-      </w:r>
-      <w:r>
-        <w:rPr>
-          <w:rFonts w:asciiTheme="majorHAnsi" w:hAnsiTheme="majorHAnsi"/>
-          <w:sz w:val="20"/>
-          <w:szCs w:val="20"/>
-        </w:rPr>
-        <w:t>made visible</w:t>
-      </w:r>
-      <w:r>
-        <w:rPr>
-          <w:rFonts w:asciiTheme="majorHAnsi" w:hAnsiTheme="majorHAnsi"/>
-          <w:sz w:val="20"/>
-          <w:szCs w:val="20"/>
-        </w:rPr>
-        <w:t xml:space="preserve"> either by tapping the top right filter button or by swiping from right to left anywhere on the screen.</w:t>
-      </w:r>
-      <w:r>
-        <w:rPr>
-          <w:rFonts w:asciiTheme="majorHAnsi" w:hAnsiTheme="majorHAnsi"/>
-          <w:sz w:val="20"/>
-          <w:szCs w:val="20"/>
-        </w:rPr>
-        <w:t xml:space="preserve"> The menu offers the same sort and filter options as the version on the website. However, it will not include the map view as this would be too small to be displayed in a useful way. Instead, the user will be able to switch between map view and list view by tapping a button next to the filter/sort menu button. Search results in the map view will be displayed as pins, which can be tapped to display a little info view displaying the listing's title and a button to open up the listing's detail page. </w:t>
-      </w:r>
-    </w:p>
-    <w:p>
-      <w:pPr>
-        <w:pStyle w:val="Listenabsatz"/>
-        <w:spacing w:line="360" w:lineRule="auto"/>
-        <w:ind w:left="360"/>
-        <w:jc w:val="both"/>
-        <w:rPr>
-          <w:rFonts w:asciiTheme="majorHAnsi" w:hAnsiTheme="majorHAnsi"/>
-          <w:sz w:val="20"/>
-          <w:szCs w:val="20"/>
-        </w:rPr>
-      </w:pPr>
-      <w:r>
-        <w:rPr>
-          <w:rFonts w:asciiTheme="majorHAnsi" w:hAnsiTheme="majorHAnsi"/>
-          <w:sz w:val="20"/>
-          <w:szCs w:val="20"/>
-        </w:rPr>
-        <w:t xml:space="preserve">[WIREFRAME SEARCH RESULT PAGE + LISTING DETAIL VIEW </w:t>
-      </w:r>
-      <w:r>
-        <w:rPr>
-          <w:rFonts w:asciiTheme="majorHAnsi" w:hAnsiTheme="majorHAnsi"/>
-          <w:sz w:val="20"/>
-          <w:szCs w:val="20"/>
-        </w:rPr>
-        <w:t>MOBILE</w:t>
-      </w:r>
-      <w:r>
-        <w:rPr>
-          <w:rFonts w:asciiTheme="majorHAnsi" w:hAnsiTheme="majorHAnsi"/>
-          <w:sz w:val="20"/>
-          <w:szCs w:val="20"/>
-        </w:rPr>
-        <w:t>]</w:t>
-      </w:r>
-    </w:p>
-    <w:p>
-      <w:pPr>
-        <w:pStyle w:val="Listenabsatz"/>
-        <w:spacing w:line="360" w:lineRule="auto"/>
-        <w:ind w:left="360"/>
-        <w:jc w:val="both"/>
-        <w:rPr>
-          <w:rFonts w:asciiTheme="majorHAnsi" w:hAnsiTheme="majorHAnsi"/>
-          <w:sz w:val="20"/>
-          <w:szCs w:val="20"/>
-        </w:rPr>
-      </w:pPr>
-      <w:r>
-        <w:rPr>
-          <w:rFonts w:asciiTheme="majorHAnsi" w:hAnsiTheme="majorHAnsi"/>
-          <w:sz w:val="20"/>
-          <w:szCs w:val="20"/>
-        </w:rPr>
-        <w:t xml:space="preserve"> </w:t>
-      </w:r>
-    </w:p>
-    <w:p>
-      <w:pPr>
-        <w:pStyle w:val="Listenabsatz"/>
-        <w:spacing w:line="360" w:lineRule="auto"/>
-        <w:ind w:left="360"/>
-        <w:jc w:val="both"/>
-        <w:rPr>
-          <w:rFonts w:asciiTheme="majorHAnsi" w:hAnsiTheme="majorHAnsi"/>
-          <w:sz w:val="20"/>
-          <w:szCs w:val="20"/>
-        </w:rPr>
-      </w:pPr>
-      <w:r>
-        <w:rPr>
-          <w:rFonts w:asciiTheme="majorHAnsi" w:hAnsiTheme="majorHAnsi"/>
-          <w:sz w:val="20"/>
-          <w:szCs w:val="20"/>
-        </w:rPr>
-        <w:t>Users who search or browse offers will be presented an additional section at the end of their search results page, listing</w:t>
-      </w:r>
-      <w:r>
-        <w:rPr>
-          <w:rFonts w:asciiTheme="majorHAnsi" w:hAnsiTheme="majorHAnsi"/>
-          <w:sz w:val="20"/>
-          <w:szCs w:val="20"/>
-        </w:rPr>
-        <w:t xml:space="preserve"> users whose skills and talents match </w:t>
-      </w:r>
-      <w:r>
-        <w:rPr>
-          <w:rFonts w:asciiTheme="majorHAnsi" w:hAnsiTheme="majorHAnsi"/>
-          <w:sz w:val="20"/>
-          <w:szCs w:val="20"/>
-        </w:rPr>
-        <w:t xml:space="preserve">the search parameters, even if those users currently have no active offers. For </w:t>
-      </w:r>
-      <w:r>
-        <w:rPr>
-          <w:rFonts w:asciiTheme="majorHAnsi" w:hAnsiTheme="majorHAnsi"/>
-          <w:sz w:val="20"/>
-          <w:szCs w:val="20"/>
-        </w:rPr>
-        <w:t xml:space="preserve">example, if </w:t>
-      </w:r>
-      <w:r>
-        <w:rPr>
-          <w:rFonts w:asciiTheme="majorHAnsi" w:hAnsiTheme="majorHAnsi"/>
-          <w:sz w:val="20"/>
-          <w:szCs w:val="20"/>
-        </w:rPr>
-        <w:t xml:space="preserve">a user searches for somebody to fix a flat tire on their bike but none of the search results </w:t>
-      </w:r>
-      <w:r>
-        <w:rPr>
-          <w:rFonts w:asciiTheme="majorHAnsi" w:hAnsiTheme="majorHAnsi"/>
-          <w:sz w:val="20"/>
-          <w:szCs w:val="20"/>
-        </w:rPr>
-        <w:t>seemed like the right fit (or there were no search results at all), this section will show them use</w:t>
-      </w:r>
-      <w:r>
-        <w:rPr>
-          <w:rFonts w:asciiTheme="majorHAnsi" w:hAnsiTheme="majorHAnsi"/>
-          <w:sz w:val="20"/>
-          <w:szCs w:val="20"/>
-        </w:rPr>
-        <w:t>rs in their specified area who</w:t>
-      </w:r>
-      <w:r>
-        <w:rPr>
-          <w:rFonts w:asciiTheme="majorHAnsi" w:hAnsiTheme="majorHAnsi"/>
-          <w:sz w:val="20"/>
-          <w:szCs w:val="20"/>
-        </w:rPr>
-        <w:t xml:space="preserve"> </w:t>
-      </w:r>
-      <w:r>
-        <w:rPr>
-          <w:rFonts w:asciiTheme="majorHAnsi" w:hAnsiTheme="majorHAnsi"/>
-          <w:sz w:val="20"/>
-          <w:szCs w:val="20"/>
-        </w:rPr>
-        <w:t xml:space="preserve">have mechanical </w:t>
-      </w:r>
-      <w:r>
-        <w:rPr>
-          <w:rFonts w:asciiTheme="majorHAnsi" w:hAnsiTheme="majorHAnsi"/>
-          <w:sz w:val="20"/>
-          <w:szCs w:val="20"/>
-        </w:rPr>
-        <w:t>skills listed on th</w:t>
-      </w:r>
-      <w:r>
-        <w:rPr>
-          <w:rFonts w:asciiTheme="majorHAnsi" w:hAnsiTheme="majorHAnsi"/>
-          <w:sz w:val="20"/>
-          <w:szCs w:val="20"/>
-        </w:rPr>
-        <w:t>eir profile page. The user with the flat tire may choose to proactively contact one of these users and ask them for help, attaching a deal that the contacted user can choose to accept or decline.</w:t>
-      </w:r>
-    </w:p>
-    <w:p>
-      <w:pPr>
-        <w:pStyle w:val="Listenabsatz"/>
-        <w:spacing w:line="360" w:lineRule="auto"/>
-        <w:ind w:left="360"/>
-        <w:jc w:val="both"/>
-        <w:rPr>
-          <w:rFonts w:asciiTheme="majorHAnsi" w:hAnsiTheme="majorHAnsi"/>
-          <w:sz w:val="20"/>
-          <w:szCs w:val="20"/>
-        </w:rPr>
-      </w:pPr>
-    </w:p>
-    <w:p>
-      <w:pPr>
-        <w:pStyle w:val="Listenabsatz"/>
-        <w:spacing w:line="360" w:lineRule="auto"/>
-        <w:ind w:left="360"/>
-        <w:jc w:val="both"/>
-        <w:rPr>
-          <w:rFonts w:asciiTheme="majorHAnsi" w:hAnsiTheme="majorHAnsi"/>
-          <w:sz w:val="20"/>
-          <w:szCs w:val="20"/>
-        </w:rPr>
-      </w:pPr>
-      <w:r>
-        <w:rPr>
-          <w:rFonts w:asciiTheme="majorHAnsi" w:hAnsiTheme="majorHAnsi"/>
-          <w:sz w:val="20"/>
-          <w:szCs w:val="20"/>
-        </w:rPr>
-        <w:t>Contacting m</w:t>
-      </w:r>
-      <w:r>
-        <w:rPr>
-          <w:rFonts w:asciiTheme="majorHAnsi" w:hAnsiTheme="majorHAnsi"/>
-          <w:sz w:val="20"/>
-          <w:szCs w:val="20"/>
-        </w:rPr>
-        <w:t xml:space="preserve">embers and </w:t>
-      </w:r>
-      <w:r>
-        <w:rPr>
-          <w:rFonts w:asciiTheme="majorHAnsi" w:hAnsiTheme="majorHAnsi"/>
-          <w:sz w:val="20"/>
-          <w:szCs w:val="20"/>
-        </w:rPr>
-        <w:t>engaging in d</w:t>
-      </w:r>
-      <w:r>
-        <w:rPr>
-          <w:rFonts w:asciiTheme="majorHAnsi" w:hAnsiTheme="majorHAnsi"/>
-          <w:sz w:val="20"/>
-          <w:szCs w:val="20"/>
-        </w:rPr>
-        <w:t>eals</w:t>
-      </w:r>
-    </w:p>
-    <w:p>
-      <w:pPr>
-        <w:pStyle w:val="Listenabsatz"/>
-        <w:spacing w:line="360" w:lineRule="auto"/>
-        <w:ind w:left="360"/>
-        <w:jc w:val="both"/>
-        <w:rPr>
-          <w:rFonts w:asciiTheme="majorHAnsi" w:hAnsiTheme="majorHAnsi"/>
-          <w:sz w:val="20"/>
-          <w:szCs w:val="20"/>
-        </w:rPr>
-      </w:pPr>
-    </w:p>
-    <w:p>
-      <w:pPr>
-        <w:pStyle w:val="Listenabsatz"/>
-        <w:spacing w:line="360" w:lineRule="auto"/>
-        <w:ind w:left="360"/>
-        <w:jc w:val="both"/>
-        <w:rPr>
-          <w:rFonts w:asciiTheme="majorHAnsi" w:hAnsiTheme="majorHAnsi"/>
-          <w:sz w:val="20"/>
-          <w:szCs w:val="20"/>
-        </w:rPr>
-      </w:pPr>
-      <w:r>
-        <w:rPr>
-          <w:rFonts w:asciiTheme="majorHAnsi" w:hAnsiTheme="majorHAnsi"/>
-          <w:sz w:val="20"/>
-          <w:szCs w:val="20"/>
-        </w:rPr>
-        <w:t xml:space="preserve">Users may get in touch with other members either through the detail page of the listing they're currently viewing or through another member's profile page. </w:t>
-      </w:r>
-      <w:r>
-        <w:rPr>
-          <w:rFonts w:asciiTheme="majorHAnsi" w:hAnsiTheme="majorHAnsi"/>
-          <w:sz w:val="20"/>
-          <w:szCs w:val="20"/>
-        </w:rPr>
-        <w:t>If they're contacting a member with th</w:t>
-      </w:r>
-      <w:r>
-        <w:rPr>
-          <w:rFonts w:asciiTheme="majorHAnsi" w:hAnsiTheme="majorHAnsi"/>
-          <w:sz w:val="20"/>
-          <w:szCs w:val="20"/>
-        </w:rPr>
-        <w:t>e intention of engaging in a deal with them, they may attach a deal suggestion and "stretch out their hand" to the other user. A deal suggestion consits of a concrete offer regarding the compensation of the task</w:t>
-      </w:r>
-      <w:r>
-        <w:rPr>
-          <w:rFonts w:asciiTheme="majorHAnsi" w:hAnsiTheme="majorHAnsi"/>
-          <w:sz w:val="20"/>
-          <w:szCs w:val="20"/>
-        </w:rPr>
-        <w:t>. If the listing has a price specified</w:t>
-      </w:r>
-      <w:r>
-        <w:rPr>
-          <w:rFonts w:asciiTheme="majorHAnsi" w:hAnsiTheme="majorHAnsi"/>
-          <w:sz w:val="20"/>
-          <w:szCs w:val="20"/>
-        </w:rPr>
-        <w:t xml:space="preserve">, this will be the default setting for the attached deal. However, </w:t>
-      </w:r>
-      <w:r>
-        <w:rPr>
-          <w:rFonts w:asciiTheme="majorHAnsi" w:hAnsiTheme="majorHAnsi"/>
-          <w:sz w:val="20"/>
-          <w:szCs w:val="20"/>
-        </w:rPr>
-        <w:t xml:space="preserve">members can </w:t>
-      </w:r>
-      <w:r>
-        <w:rPr>
-          <w:rFonts w:asciiTheme="majorHAnsi" w:hAnsiTheme="majorHAnsi"/>
-          <w:sz w:val="20"/>
-          <w:szCs w:val="20"/>
-        </w:rPr>
-        <w:t xml:space="preserve">modify the deal's price and thereby </w:t>
-      </w:r>
-      <w:r>
-        <w:rPr>
-          <w:rFonts w:asciiTheme="majorHAnsi" w:hAnsiTheme="majorHAnsi"/>
-          <w:sz w:val="20"/>
-          <w:szCs w:val="20"/>
-        </w:rPr>
-        <w:t xml:space="preserve">try to </w:t>
-      </w:r>
-      <w:r>
-        <w:rPr>
-          <w:rFonts w:asciiTheme="majorHAnsi" w:hAnsiTheme="majorHAnsi"/>
-          <w:sz w:val="20"/>
-          <w:szCs w:val="20"/>
-        </w:rPr>
-        <w:t xml:space="preserve">bargain </w:t>
-      </w:r>
-      <w:r>
-        <w:rPr>
-          <w:rFonts w:asciiTheme="majorHAnsi" w:hAnsiTheme="majorHAnsi"/>
-          <w:sz w:val="20"/>
-          <w:szCs w:val="20"/>
-        </w:rPr>
-        <w:t>with the other user</w:t>
-      </w:r>
-      <w:r>
-        <w:rPr>
-          <w:rFonts w:asciiTheme="majorHAnsi" w:hAnsiTheme="majorHAnsi"/>
-          <w:sz w:val="20"/>
-          <w:szCs w:val="20"/>
-        </w:rPr>
-        <w:t xml:space="preserve">. </w:t>
-      </w:r>
-      <w:r>
-        <w:rPr>
-          <w:rFonts w:asciiTheme="majorHAnsi" w:hAnsiTheme="majorHAnsi"/>
-          <w:sz w:val="20"/>
-          <w:szCs w:val="20"/>
-        </w:rPr>
-        <w:t xml:space="preserve">If the listing doesn't have a price specified, users will have to come up with a price for the deal anyway. Attaching a deal suggestion to the contact message is optional – users may also choose to send a simple message to clarify details or make a non-binding suggestion. </w:t>
-      </w:r>
-    </w:p>
-    <w:p>
-      <w:pPr>
-        <w:pStyle w:val="Listenabsatz"/>
-        <w:spacing w:line="360" w:lineRule="auto"/>
-        <w:ind w:left="360"/>
-        <w:jc w:val="both"/>
-        <w:rPr>
-          <w:rFonts w:asciiTheme="majorHAnsi" w:hAnsiTheme="majorHAnsi"/>
-          <w:sz w:val="20"/>
-          <w:szCs w:val="20"/>
-        </w:rPr>
-      </w:pPr>
-      <w:r>
-        <w:rPr>
-          <w:rFonts w:asciiTheme="majorHAnsi" w:hAnsiTheme="majorHAnsi"/>
-          <w:sz w:val="20"/>
-          <w:szCs w:val="20"/>
-        </w:rPr>
-        <w:t xml:space="preserve">A user receiving a deal suggestion may choose to make a counter-suggestion with a modified price specification or simply decline the suggestion. If they want to accept the suggested deal, they will </w:t>
-      </w:r>
-      <w:r>
-        <w:rPr>
-          <w:rFonts w:asciiTheme="majorHAnsi" w:hAnsiTheme="majorHAnsi"/>
-          <w:sz w:val="20"/>
-          <w:szCs w:val="20"/>
-        </w:rPr>
-        <w:t xml:space="preserve">virtually </w:t>
-      </w:r>
-      <w:r>
-        <w:rPr>
-          <w:rFonts w:asciiTheme="majorHAnsi" w:hAnsiTheme="majorHAnsi"/>
-          <w:sz w:val="20"/>
-          <w:szCs w:val="20"/>
-        </w:rPr>
-        <w:t xml:space="preserve">shake the hand that was stetched out to them, resulting </w:t>
-      </w:r>
-      <w:r>
-        <w:rPr>
-          <w:rFonts w:asciiTheme="majorHAnsi" w:hAnsiTheme="majorHAnsi"/>
-          <w:sz w:val="20"/>
-          <w:szCs w:val="20"/>
-        </w:rPr>
-        <w:t>in a binding agreement among both parties for the transaction to take place. The stretching out and shaking of hands are metaphors that will be visually incorporated into the user flow to illustrate the process of engaging in a deal. Once a deal is seale</w:t>
-      </w:r>
-      <w:r>
-        <w:rPr>
-          <w:rFonts w:asciiTheme="majorHAnsi" w:hAnsiTheme="majorHAnsi"/>
-          <w:sz w:val="20"/>
-          <w:szCs w:val="20"/>
-        </w:rPr>
-        <w:t>d, both members will have the option of making a donation for people in need (see page XX for more explanation about this).</w:t>
-      </w:r>
-    </w:p>
-    <w:p>
-      <w:pPr>
-        <w:pStyle w:val="Listenabsatz"/>
-        <w:spacing w:line="360" w:lineRule="auto"/>
-        <w:ind w:left="360"/>
-        <w:jc w:val="both"/>
-        <w:rPr>
-          <w:rFonts w:asciiTheme="majorHAnsi" w:hAnsiTheme="majorHAnsi"/>
-          <w:sz w:val="20"/>
-          <w:szCs w:val="20"/>
-        </w:rPr>
-      </w:pPr>
-      <w:r>
-        <w:rPr>
-          <w:rFonts w:asciiTheme="majorHAnsi" w:hAnsiTheme="majorHAnsi"/>
-          <w:sz w:val="20"/>
-          <w:szCs w:val="20"/>
-        </w:rPr>
-        <w:t xml:space="preserve">[WIREFRAME </w:t>
-      </w:r>
-      <w:r>
-        <w:rPr>
-          <w:rFonts w:asciiTheme="majorHAnsi" w:hAnsiTheme="majorHAnsi"/>
-          <w:sz w:val="20"/>
-          <w:szCs w:val="20"/>
-        </w:rPr>
-        <w:t>OF EXAMPLE MESSAGE FLOW &amp; DEAL AGREEMENT</w:t>
-      </w:r>
-      <w:r>
-        <w:rPr>
-          <w:rFonts w:asciiTheme="majorHAnsi" w:hAnsiTheme="majorHAnsi"/>
-          <w:sz w:val="20"/>
-          <w:szCs w:val="20"/>
-        </w:rPr>
-        <w:t>]</w:t>
-      </w:r>
-    </w:p>
-    <w:p>
-      <w:pPr>
-        <w:pStyle w:val="Listenabsatz"/>
-        <w:spacing w:line="360" w:lineRule="auto"/>
-        <w:ind w:left="360"/>
-        <w:jc w:val="both"/>
-        <w:rPr>
-          <w:rFonts w:asciiTheme="majorHAnsi" w:hAnsiTheme="majorHAnsi"/>
-          <w:sz w:val="20"/>
-          <w:szCs w:val="20"/>
-        </w:rPr>
-      </w:pPr>
-    </w:p>
-    <w:p>
-      <w:pPr>
-        <w:pStyle w:val="Listenabsatz"/>
-        <w:spacing w:line="360" w:lineRule="auto"/>
-        <w:ind w:left="360"/>
-        <w:jc w:val="both"/>
-        <w:rPr>
-          <w:rFonts w:asciiTheme="majorHAnsi" w:hAnsiTheme="majorHAnsi"/>
-          <w:sz w:val="20"/>
-          <w:szCs w:val="20"/>
-        </w:rPr>
-      </w:pPr>
-    </w:p>
-    <w:p>
-      <w:pPr>
-        <w:pStyle w:val="Listenabsatz"/>
-        <w:spacing w:line="360" w:lineRule="auto"/>
-        <w:ind w:left="360"/>
-        <w:jc w:val="both"/>
-        <w:rPr>
-          <w:rFonts w:asciiTheme="majorHAnsi" w:hAnsiTheme="majorHAnsi"/>
-          <w:sz w:val="20"/>
-          <w:szCs w:val="20"/>
-        </w:rPr>
-      </w:pPr>
-      <w:r>
-        <w:rPr>
-          <w:rFonts w:asciiTheme="majorHAnsi" w:hAnsiTheme="majorHAnsi"/>
-          <w:sz w:val="20"/>
-          <w:szCs w:val="20"/>
-        </w:rPr>
-        <w:t xml:space="preserve">Open </w:t>
-      </w:r>
-      <w:r>
-        <w:rPr>
-          <w:rFonts w:asciiTheme="majorHAnsi" w:hAnsiTheme="majorHAnsi"/>
-          <w:sz w:val="20"/>
-          <w:szCs w:val="20"/>
-        </w:rPr>
-        <w:t>deals</w:t>
-      </w:r>
-      <w:r>
-        <w:rPr>
-          <w:rFonts w:asciiTheme="majorHAnsi" w:hAnsiTheme="majorHAnsi"/>
-          <w:sz w:val="20"/>
-          <w:szCs w:val="20"/>
-        </w:rPr>
-        <w:t>, payment flow</w:t>
-      </w:r>
-      <w:r>
-        <w:rPr>
-          <w:rFonts w:asciiTheme="majorHAnsi" w:hAnsiTheme="majorHAnsi"/>
-          <w:sz w:val="20"/>
-          <w:szCs w:val="20"/>
-        </w:rPr>
-        <w:t xml:space="preserve"> and review</w:t>
-      </w:r>
-      <w:r>
-        <w:rPr>
-          <w:rFonts w:asciiTheme="majorHAnsi" w:hAnsiTheme="majorHAnsi"/>
-          <w:sz w:val="20"/>
-          <w:szCs w:val="20"/>
-        </w:rPr>
-        <w:t xml:space="preserve"> process</w:t>
-      </w:r>
-    </w:p>
-    <w:p>
-      <w:pPr>
-        <w:pStyle w:val="Listenabsatz"/>
-        <w:spacing w:line="360" w:lineRule="auto"/>
-        <w:ind w:left="360"/>
-        <w:jc w:val="both"/>
-        <w:rPr>
-          <w:rFonts w:asciiTheme="majorHAnsi" w:hAnsiTheme="majorHAnsi"/>
-          <w:sz w:val="20"/>
-          <w:szCs w:val="20"/>
-        </w:rPr>
-      </w:pPr>
-    </w:p>
-    <w:p>
-      <w:pPr>
-        <w:pStyle w:val="Listenabsatz"/>
-        <w:spacing w:line="360" w:lineRule="auto"/>
-        <w:ind w:left="360"/>
-        <w:jc w:val="both"/>
-        <w:rPr>
-          <w:rFonts w:asciiTheme="majorHAnsi" w:hAnsiTheme="majorHAnsi"/>
-          <w:sz w:val="20"/>
-          <w:szCs w:val="20"/>
-        </w:rPr>
-      </w:pPr>
-      <w:r>
-        <w:rPr>
-          <w:rFonts w:asciiTheme="majorHAnsi" w:hAnsiTheme="majorHAnsi"/>
-          <w:sz w:val="20"/>
-          <w:szCs w:val="20"/>
-        </w:rPr>
-        <w:t>When two people engange in a deal, the amount of points that both parties agreed on will be debited from the account of the user receiving the service. However, the user performing the services will not immediately receive those points. Instead, the points will be</w:t>
-      </w:r>
-      <w:r>
-        <w:rPr>
-          <w:rFonts w:asciiTheme="majorHAnsi" w:hAnsiTheme="majorHAnsi"/>
-          <w:sz w:val="20"/>
-          <w:szCs w:val="20"/>
-        </w:rPr>
-        <w:t xml:space="preserve"> withheld by the system until the deal</w:t>
-      </w:r>
-      <w:r>
-        <w:rPr>
-          <w:rFonts w:asciiTheme="majorHAnsi" w:hAnsiTheme="majorHAnsi"/>
-          <w:sz w:val="20"/>
-          <w:szCs w:val="20"/>
-        </w:rPr>
-        <w:t xml:space="preserve"> is marked as </w:t>
-      </w:r>
-      <w:r>
-        <w:rPr>
-          <w:rFonts w:asciiTheme="majorHAnsi" w:hAnsiTheme="majorHAnsi"/>
-          <w:sz w:val="20"/>
-          <w:szCs w:val="20"/>
-        </w:rPr>
-        <w:t xml:space="preserve">done. </w:t>
-      </w:r>
-    </w:p>
-    <w:p>
-      <w:pPr>
-        <w:pStyle w:val="Listenabsatz"/>
-        <w:spacing w:line="360" w:lineRule="auto"/>
-        <w:ind w:left="360"/>
-        <w:jc w:val="both"/>
-        <w:rPr>
-          <w:rFonts w:asciiTheme="majorHAnsi" w:hAnsiTheme="majorHAnsi"/>
-          <w:sz w:val="20"/>
-          <w:szCs w:val="20"/>
-        </w:rPr>
-      </w:pPr>
-      <w:r>
-        <w:rPr>
-          <w:rFonts w:asciiTheme="majorHAnsi" w:hAnsiTheme="majorHAnsi"/>
-          <w:sz w:val="20"/>
-          <w:szCs w:val="20"/>
-        </w:rPr>
-        <w:t>Open deals will be available for reference in the "Open Deals" section for both parties. Through this section, users will be able to quickly view relevant details about those deals, for example the address of the other user (if applicable) or their phone number. They may contact the other person to clarify details and logistics in order to get the job done. Both parti</w:t>
-      </w:r>
-      <w:r>
-        <w:rPr>
-          <w:rFonts w:asciiTheme="majorHAnsi" w:hAnsiTheme="majorHAnsi"/>
-          <w:sz w:val="20"/>
-          <w:szCs w:val="20"/>
-        </w:rPr>
-        <w:t xml:space="preserve">es will see a "Mark as Done" button, </w:t>
-      </w:r>
-      <w:r>
-        <w:rPr>
-          <w:rFonts w:asciiTheme="majorHAnsi" w:hAnsiTheme="majorHAnsi"/>
-          <w:sz w:val="20"/>
-          <w:szCs w:val="20"/>
-        </w:rPr>
-        <w:t>a</w:t>
-      </w:r>
-      <w:r>
-        <w:rPr>
-          <w:rFonts w:asciiTheme="majorHAnsi" w:hAnsiTheme="majorHAnsi"/>
-          <w:sz w:val="20"/>
-          <w:szCs w:val="20"/>
-        </w:rPr>
-        <w:t xml:space="preserve"> "Cancel Deal"</w:t>
-      </w:r>
-      <w:r>
-        <w:rPr>
-          <w:rFonts w:asciiTheme="majorHAnsi" w:hAnsiTheme="majorHAnsi"/>
-          <w:sz w:val="20"/>
-          <w:szCs w:val="20"/>
-        </w:rPr>
-        <w:t xml:space="preserve"> </w:t>
-      </w:r>
-      <w:r>
-        <w:rPr>
-          <w:rFonts w:asciiTheme="majorHAnsi" w:hAnsiTheme="majorHAnsi"/>
-          <w:sz w:val="20"/>
-          <w:szCs w:val="20"/>
-        </w:rPr>
-        <w:t xml:space="preserve">button and a </w:t>
-      </w:r>
-      <w:r>
-        <w:rPr>
-          <w:rFonts w:asciiTheme="majorHAnsi" w:hAnsiTheme="majorHAnsi"/>
-          <w:sz w:val="20"/>
-          <w:szCs w:val="20"/>
-        </w:rPr>
-        <w:t>"Report Problem" button. If the user who received the services marks it as done, this will automatically mark it as done for the other user and the points will be credited to their account. If the user who performed the service hits the "Done" button first, the other user will be notified about this an</w:t>
-      </w:r>
-      <w:r>
-        <w:rPr>
-          <w:rFonts w:asciiTheme="majorHAnsi" w:hAnsiTheme="majorHAnsi"/>
-          <w:sz w:val="20"/>
-          <w:szCs w:val="20"/>
-        </w:rPr>
-        <w:t xml:space="preserve">d asked to confirm that the deal is done. </w:t>
-      </w:r>
-    </w:p>
-    <w:p>
-      <w:pPr>
-        <w:pStyle w:val="Listenabsatz"/>
-        <w:spacing w:line="360" w:lineRule="auto"/>
-        <w:ind w:left="360"/>
-        <w:jc w:val="both"/>
-        <w:rPr>
-          <w:rFonts w:asciiTheme="majorHAnsi" w:hAnsiTheme="majorHAnsi"/>
-          <w:sz w:val="20"/>
-          <w:szCs w:val="20"/>
-        </w:rPr>
-      </w:pPr>
-      <w:r>
-        <w:rPr>
-          <w:rFonts w:asciiTheme="majorHAnsi" w:hAnsiTheme="majorHAnsi"/>
-          <w:sz w:val="20"/>
-          <w:szCs w:val="20"/>
-        </w:rPr>
-        <w:t>Once a deal is marked as done, both users will be asked to review each other. A review consists of a star-rating (0 to 5 stars), a feedback text open to the community that will be displayed on the user's profile page and optionally a private message to the other user where further feedback or just a simple "Thank You" can be exchanged. Users will not be able to see the review they got before they haven't submitted their own review for the other user.</w:t>
-      </w:r>
-    </w:p>
-    <w:p>
-      <w:pPr>
-        <w:pStyle w:val="Listenabsatz"/>
-        <w:spacing w:line="360" w:lineRule="auto"/>
-        <w:ind w:left="360"/>
-        <w:jc w:val="both"/>
-        <w:rPr>
-          <w:rFonts w:asciiTheme="majorHAnsi" w:hAnsiTheme="majorHAnsi"/>
-          <w:sz w:val="20"/>
-          <w:szCs w:val="20"/>
-        </w:rPr>
-      </w:pPr>
-      <w:r>
-        <w:rPr>
-          <w:rFonts w:asciiTheme="majorHAnsi" w:hAnsiTheme="majorHAnsi"/>
-          <w:sz w:val="20"/>
-          <w:szCs w:val="20"/>
-        </w:rPr>
-        <w:t>The "Cancel Deal" button allows users to cancel a deal if necessary. There could always be unforeseeable circumstances (for example illness) that require a deal to be cancelled. If one of both parties hits the cancel button, they will be asked to attach a message explaining the other user why they have to cancel</w:t>
-      </w:r>
-      <w:r>
-        <w:rPr>
-          <w:rFonts w:asciiTheme="majorHAnsi" w:hAnsiTheme="majorHAnsi"/>
-          <w:sz w:val="20"/>
-          <w:szCs w:val="20"/>
-        </w:rPr>
-        <w:t>. A</w:t>
-      </w:r>
-      <w:r>
-        <w:rPr>
-          <w:rFonts w:asciiTheme="majorHAnsi" w:hAnsiTheme="majorHAnsi"/>
-          <w:sz w:val="20"/>
-          <w:szCs w:val="20"/>
-        </w:rPr>
-        <w:t xml:space="preserve"> notifiation</w:t>
-      </w:r>
-      <w:r>
-        <w:rPr>
-          <w:rFonts w:asciiTheme="majorHAnsi" w:hAnsiTheme="majorHAnsi"/>
-          <w:sz w:val="20"/>
-          <w:szCs w:val="20"/>
-        </w:rPr>
-        <w:t xml:space="preserve"> including this message</w:t>
-      </w:r>
-      <w:r>
-        <w:rPr>
-          <w:rFonts w:asciiTheme="majorHAnsi" w:hAnsiTheme="majorHAnsi"/>
-          <w:sz w:val="20"/>
-          <w:szCs w:val="20"/>
-        </w:rPr>
-        <w:t xml:space="preserve"> will be send to the other</w:t>
-      </w:r>
-      <w:r>
-        <w:rPr>
-          <w:rFonts w:asciiTheme="majorHAnsi" w:hAnsiTheme="majorHAnsi"/>
-          <w:sz w:val="20"/>
-          <w:szCs w:val="20"/>
-        </w:rPr>
-        <w:t xml:space="preserve"> user, who has to accept the cancellation in order for the points to be booked back to the account that they were originally debited from. </w:t>
-      </w:r>
-    </w:p>
-    <w:p>
-      <w:pPr>
-        <w:pStyle w:val="Listenabsatz"/>
-        <w:spacing w:line="360" w:lineRule="auto"/>
-        <w:ind w:left="360"/>
-        <w:jc w:val="both"/>
-        <w:rPr>
-          <w:rFonts w:asciiTheme="majorHAnsi" w:hAnsiTheme="majorHAnsi"/>
-          <w:sz w:val="20"/>
-          <w:szCs w:val="20"/>
-        </w:rPr>
-      </w:pPr>
-      <w:r>
-        <w:rPr>
-          <w:rFonts w:asciiTheme="majorHAnsi" w:hAnsiTheme="majorHAnsi"/>
-          <w:sz w:val="20"/>
-          <w:szCs w:val="20"/>
-        </w:rPr>
-        <w:t>There are various things that can potentiall</w:t>
-      </w:r>
-      <w:r>
-        <w:rPr>
-          <w:rFonts w:asciiTheme="majorHAnsi" w:hAnsiTheme="majorHAnsi"/>
-          <w:sz w:val="20"/>
-          <w:szCs w:val="20"/>
-        </w:rPr>
-        <w:t>y</w:t>
-      </w:r>
-      <w:r>
-        <w:rPr>
-          <w:rFonts w:asciiTheme="majorHAnsi" w:hAnsiTheme="majorHAnsi"/>
-          <w:sz w:val="20"/>
-          <w:szCs w:val="20"/>
-        </w:rPr>
-        <w:t xml:space="preserve"> go wrong in the process: Somebody </w:t>
-      </w:r>
-      <w:r>
-        <w:rPr>
-          <w:rFonts w:asciiTheme="majorHAnsi" w:hAnsiTheme="majorHAnsi"/>
-          <w:sz w:val="20"/>
-          <w:szCs w:val="20"/>
-        </w:rPr>
-        <w:t>doesn't respond after a d</w:t>
-      </w:r>
-      <w:r>
-        <w:rPr>
-          <w:rFonts w:asciiTheme="majorHAnsi" w:hAnsiTheme="majorHAnsi"/>
-          <w:sz w:val="20"/>
-          <w:szCs w:val="20"/>
-        </w:rPr>
-        <w:t>eal has been agreed on, deliver</w:t>
-      </w:r>
-      <w:r>
-        <w:rPr>
-          <w:rFonts w:asciiTheme="majorHAnsi" w:hAnsiTheme="majorHAnsi"/>
-          <w:sz w:val="20"/>
-          <w:szCs w:val="20"/>
-        </w:rPr>
-        <w:t xml:space="preserve">s unacceptable </w:t>
-      </w:r>
-      <w:r>
-        <w:rPr>
-          <w:rFonts w:asciiTheme="majorHAnsi" w:hAnsiTheme="majorHAnsi"/>
-          <w:sz w:val="20"/>
-          <w:szCs w:val="20"/>
-        </w:rPr>
-        <w:t>work or doesn't show up at all, doesn't mark the deal as done</w:t>
-      </w:r>
-      <w:r>
-        <w:rPr>
-          <w:rFonts w:asciiTheme="majorHAnsi" w:hAnsiTheme="majorHAnsi"/>
-          <w:sz w:val="20"/>
-          <w:szCs w:val="20"/>
-        </w:rPr>
-        <w:t xml:space="preserve"> or even tries to cancel the deal after the work has already been performed</w:t>
-      </w:r>
-      <w:r>
-        <w:rPr>
-          <w:rFonts w:asciiTheme="majorHAnsi" w:hAnsiTheme="majorHAnsi"/>
-          <w:sz w:val="20"/>
-          <w:szCs w:val="20"/>
-        </w:rPr>
-        <w:t xml:space="preserve">. That's what the "Report Problem" button </w:t>
-      </w:r>
-      <w:r>
-        <w:rPr>
-          <w:rFonts w:asciiTheme="majorHAnsi" w:hAnsiTheme="majorHAnsi"/>
-          <w:sz w:val="20"/>
-          <w:szCs w:val="20"/>
-        </w:rPr>
-        <w:t xml:space="preserve">is for. Users who hit this button will first be asked if they have already tried to solve the problem on their own by contacting the other user. If they haven't, they will be encouraged to first write a message to the other user to see if they can find an agreement. If they still want to report the problem, they will get the </w:t>
-      </w:r>
-      <w:r>
-        <w:rPr>
-          <w:rFonts w:asciiTheme="majorHAnsi" w:hAnsiTheme="majorHAnsi"/>
-          <w:sz w:val="20"/>
-          <w:szCs w:val="20"/>
-        </w:rPr>
-        <w:t>opportunity to contact customer service to explain the problem and seek assistance in solving it.</w:t>
-      </w:r>
-    </w:p>
-    <w:p>
-      <w:pPr>
-        <w:pStyle w:val="Listenabsatz"/>
-        <w:spacing w:line="360" w:lineRule="auto"/>
-        <w:ind w:left="360"/>
-        <w:jc w:val="both"/>
-        <w:rPr>
-          <w:rFonts w:asciiTheme="majorHAnsi" w:hAnsiTheme="majorHAnsi"/>
-          <w:sz w:val="20"/>
-          <w:szCs w:val="20"/>
-        </w:rPr>
-      </w:pPr>
-      <w:r>
-        <w:rPr>
-          <w:rFonts w:asciiTheme="majorHAnsi" w:hAnsiTheme="majorHAnsi"/>
-          <w:sz w:val="20"/>
-          <w:szCs w:val="20"/>
-        </w:rPr>
-        <w:t>[</w:t>
-      </w:r>
-      <w:r>
-        <w:rPr>
-          <w:rFonts w:asciiTheme="majorHAnsi" w:hAnsiTheme="majorHAnsi"/>
-          <w:sz w:val="20"/>
-          <w:szCs w:val="20"/>
-        </w:rPr>
-        <w:t>WIREFRAMES OPEN DEAL PAGE WEB + MOBILE</w:t>
+        <w:t>on the left side of the page. Sort options include sorting the results by</w:t>
+      </w:r>
+      <w:r>
+        <w:rPr>
+          <w:rFonts w:asciiTheme="majorHAnsi" w:hAnsiTheme="majorHAnsi"/>
+          <w:sz w:val="20"/>
+          <w:szCs w:val="20"/>
+        </w:rPr>
+        <w:t xml:space="preserve"> user rating,</w:t>
+      </w:r>
+      <w:r>
+        <w:rPr>
+          <w:rFonts w:asciiTheme="majorHAnsi" w:hAnsiTheme="majorHAnsi"/>
+          <w:sz w:val="20"/>
+          <w:szCs w:val="20"/>
+        </w:rPr>
+        <w:t xml:space="preserve"> by</w:t>
+      </w:r>
+      <w:r>
+        <w:rPr>
+          <w:rFonts w:asciiTheme="majorHAnsi" w:hAnsiTheme="majorHAnsi"/>
+          <w:sz w:val="20"/>
+          <w:szCs w:val="20"/>
+        </w:rPr>
+        <w:t xml:space="preserve"> price or by distance from a location specified in </w:t>
+      </w:r>
+      <w:r>
+        <w:rPr>
+          <w:rFonts w:asciiTheme="majorHAnsi" w:hAnsiTheme="majorHAnsi"/>
+          <w:sz w:val="20"/>
+          <w:szCs w:val="20"/>
+        </w:rPr>
+        <w:t xml:space="preserve">the menu section. If the user's browser and computer support location services, the option of allowing the site to acces the user's current location will be available as well. Users will also have the opportunity to filter results by </w:t>
+      </w:r>
+      <w:r>
+        <w:rPr>
+          <w:rFonts w:asciiTheme="majorHAnsi" w:hAnsiTheme="majorHAnsi"/>
+          <w:sz w:val="20"/>
+          <w:szCs w:val="20"/>
+        </w:rPr>
+        <w:t xml:space="preserve">minimum user rating, </w:t>
+      </w:r>
+      <w:r>
+        <w:rPr>
+          <w:rFonts w:asciiTheme="majorHAnsi" w:hAnsiTheme="majorHAnsi"/>
+          <w:sz w:val="20"/>
+          <w:szCs w:val="20"/>
+        </w:rPr>
+        <w:t>price range and area</w:t>
+      </w:r>
+      <w:r>
+        <w:rPr>
+          <w:rFonts w:asciiTheme="majorHAnsi" w:hAnsiTheme="majorHAnsi"/>
+          <w:sz w:val="20"/>
+          <w:szCs w:val="20"/>
+        </w:rPr>
+        <w:t xml:space="preserve"> radius</w:t>
       </w:r>
       <w:bookmarkStart w:id="0" w:name="_GoBack"/>
       <w:bookmarkEnd w:id="0"/>
@@ -4144,7 +3393,1146 @@
           <w:sz w:val="20"/>
           <w:szCs w:val="20"/>
         </w:rPr>
-        <w:t>]</w:t>
+        <w:t>, which will remove all listings that don't match the specified parameters from the results list. Listi</w:t>
+      </w:r>
+      <w:r>
+        <w:rPr>
+          <w:rFonts w:asciiTheme="majorHAnsi" w:hAnsiTheme="majorHAnsi"/>
+          <w:sz w:val="20"/>
+          <w:szCs w:val="20"/>
+        </w:rPr>
+        <w:t xml:space="preserve">ngs that have don't have </w:t>
+      </w:r>
+      <w:r>
+        <w:rPr>
+          <w:rFonts w:asciiTheme="majorHAnsi" w:hAnsiTheme="majorHAnsi"/>
+          <w:sz w:val="20"/>
+          <w:szCs w:val="20"/>
+        </w:rPr>
+        <w:t>certain parameters specified (e.g. keeping the price or location negotiable) will be kept in the list but displayed at the very bottom. The filter menu will also include a small map view that shows the currently displayed listings as points on a map. Instead of filtering by a specified address and radius, users will also have the option of dragging and zooming the map area and having the result list updated according to the current map section.</w:t>
+      </w:r>
+    </w:p>
+    <w:p>
+      <w:pPr>
+        <w:pStyle w:val="Listenabsatz"/>
+        <w:spacing w:line="360" w:lineRule="auto"/>
+        <w:ind w:left="360"/>
+        <w:jc w:val="both"/>
+        <w:rPr>
+          <w:rFonts w:asciiTheme="majorHAnsi" w:hAnsiTheme="majorHAnsi"/>
+          <w:sz w:val="20"/>
+          <w:szCs w:val="20"/>
+        </w:rPr>
+      </w:pPr>
+      <w:r>
+        <w:rPr>
+          <w:rFonts w:asciiTheme="majorHAnsi" w:hAnsiTheme="majorHAnsi"/>
+          <w:sz w:val="20"/>
+          <w:szCs w:val="20"/>
+        </w:rPr>
+        <w:t>Clicking on a listing will bring users to its detail view, where all information available about the listing will be presented to the user, along with the options to directly contact the user who posted the listing or to navigate to their profile in order to find out more about them and read their reviews.</w:t>
+      </w:r>
+    </w:p>
+    <w:p>
+      <w:pPr>
+        <w:pStyle w:val="Listenabsatz"/>
+        <w:spacing w:line="360" w:lineRule="auto"/>
+        <w:ind w:left="360"/>
+        <w:jc w:val="both"/>
+        <w:rPr>
+          <w:rFonts w:asciiTheme="majorHAnsi" w:hAnsiTheme="majorHAnsi"/>
+          <w:sz w:val="20"/>
+          <w:szCs w:val="20"/>
+        </w:rPr>
+      </w:pPr>
+      <w:r>
+        <w:rPr>
+          <w:rFonts w:asciiTheme="majorHAnsi" w:hAnsiTheme="majorHAnsi"/>
+          <w:sz w:val="20"/>
+          <w:szCs w:val="20"/>
+        </w:rPr>
+        <w:t>[WIREFRAME SEARCH RESULT PAGE + LISTING DETAIL VIEW WEB]</w:t>
+      </w:r>
+    </w:p>
+    <w:p>
+      <w:pPr>
+        <w:pStyle w:val="Listenabsatz"/>
+        <w:spacing w:line="360" w:lineRule="auto"/>
+        <w:ind w:left="360"/>
+        <w:jc w:val="both"/>
+        <w:rPr>
+          <w:rFonts w:asciiTheme="majorHAnsi" w:hAnsiTheme="majorHAnsi"/>
+          <w:sz w:val="20"/>
+          <w:szCs w:val="20"/>
+        </w:rPr>
+      </w:pPr>
+      <w:r>
+        <w:rPr>
+          <w:rFonts w:asciiTheme="majorHAnsi" w:hAnsiTheme="majorHAnsi"/>
+          <w:sz w:val="20"/>
+          <w:szCs w:val="20"/>
+        </w:rPr>
+        <w:t xml:space="preserve"> </w:t>
+      </w:r>
+    </w:p>
+    <w:p>
+      <w:pPr>
+        <w:pStyle w:val="Listenabsatz"/>
+        <w:spacing w:line="360" w:lineRule="auto"/>
+        <w:ind w:left="360"/>
+        <w:jc w:val="both"/>
+        <w:rPr>
+          <w:rFonts w:asciiTheme="majorHAnsi" w:hAnsiTheme="majorHAnsi"/>
+          <w:sz w:val="20"/>
+          <w:szCs w:val="20"/>
+        </w:rPr>
+      </w:pPr>
+      <w:r>
+        <w:rPr>
+          <w:rFonts w:asciiTheme="majorHAnsi" w:hAnsiTheme="majorHAnsi"/>
+          <w:sz w:val="20"/>
+          <w:szCs w:val="20"/>
+        </w:rPr>
+        <w:t>In the mobile app, sort and filter m</w:t>
+      </w:r>
+      <w:r>
+        <w:rPr>
+          <w:rFonts w:asciiTheme="majorHAnsi" w:hAnsiTheme="majorHAnsi"/>
+          <w:sz w:val="20"/>
+          <w:szCs w:val="20"/>
+        </w:rPr>
+        <w:t xml:space="preserve">enus will be available through </w:t>
+      </w:r>
+      <w:r>
+        <w:rPr>
+          <w:rFonts w:asciiTheme="majorHAnsi" w:hAnsiTheme="majorHAnsi"/>
+          <w:sz w:val="20"/>
+          <w:szCs w:val="20"/>
+        </w:rPr>
+        <w:t>button</w:t>
+      </w:r>
+      <w:r>
+        <w:rPr>
+          <w:rFonts w:asciiTheme="majorHAnsi" w:hAnsiTheme="majorHAnsi"/>
+          <w:sz w:val="20"/>
+          <w:szCs w:val="20"/>
+        </w:rPr>
+        <w:t>s</w:t>
+      </w:r>
+      <w:r>
+        <w:rPr>
+          <w:rFonts w:asciiTheme="majorHAnsi" w:hAnsiTheme="majorHAnsi"/>
+          <w:sz w:val="20"/>
+          <w:szCs w:val="20"/>
+        </w:rPr>
+        <w:t xml:space="preserve"> on the top right of the navigation bar. </w:t>
+      </w:r>
+      <w:r>
+        <w:rPr>
+          <w:rFonts w:asciiTheme="majorHAnsi" w:hAnsiTheme="majorHAnsi"/>
+          <w:sz w:val="20"/>
+          <w:szCs w:val="20"/>
+        </w:rPr>
+        <w:t>Similarly</w:t>
+      </w:r>
+      <w:r>
+        <w:rPr>
+          <w:rFonts w:asciiTheme="majorHAnsi" w:hAnsiTheme="majorHAnsi"/>
+          <w:sz w:val="20"/>
+          <w:szCs w:val="20"/>
+        </w:rPr>
+        <w:t xml:space="preserve"> to the global menu on the left side, the </w:t>
+      </w:r>
+      <w:r>
+        <w:rPr>
+          <w:rFonts w:asciiTheme="majorHAnsi" w:hAnsiTheme="majorHAnsi"/>
+          <w:sz w:val="20"/>
+          <w:szCs w:val="20"/>
+        </w:rPr>
+        <w:t xml:space="preserve">sort and </w:t>
+      </w:r>
+      <w:r>
+        <w:rPr>
+          <w:rFonts w:asciiTheme="majorHAnsi" w:hAnsiTheme="majorHAnsi"/>
+          <w:sz w:val="20"/>
+          <w:szCs w:val="20"/>
+        </w:rPr>
+        <w:t>filter menu</w:t>
+      </w:r>
+      <w:r>
+        <w:rPr>
+          <w:rFonts w:asciiTheme="majorHAnsi" w:hAnsiTheme="majorHAnsi"/>
+          <w:sz w:val="20"/>
+          <w:szCs w:val="20"/>
+        </w:rPr>
+        <w:t>s are</w:t>
+      </w:r>
+      <w:r>
+        <w:rPr>
+          <w:rFonts w:asciiTheme="majorHAnsi" w:hAnsiTheme="majorHAnsi"/>
+          <w:sz w:val="20"/>
+          <w:szCs w:val="20"/>
+        </w:rPr>
+        <w:t xml:space="preserve"> hidden</w:t>
+      </w:r>
+      <w:r>
+        <w:rPr>
+          <w:rFonts w:asciiTheme="majorHAnsi" w:hAnsiTheme="majorHAnsi"/>
+          <w:sz w:val="20"/>
+          <w:szCs w:val="20"/>
+        </w:rPr>
+        <w:t xml:space="preserve"> on the right side</w:t>
+      </w:r>
+      <w:r>
+        <w:rPr>
+          <w:rFonts w:asciiTheme="majorHAnsi" w:hAnsiTheme="majorHAnsi"/>
+          <w:sz w:val="20"/>
+          <w:szCs w:val="20"/>
+        </w:rPr>
+        <w:t xml:space="preserve"> behind the result view and can be </w:t>
+      </w:r>
+      <w:r>
+        <w:rPr>
+          <w:rFonts w:asciiTheme="majorHAnsi" w:hAnsiTheme="majorHAnsi"/>
+          <w:sz w:val="20"/>
+          <w:szCs w:val="20"/>
+        </w:rPr>
+        <w:t xml:space="preserve">made </w:t>
+      </w:r>
+      <w:r>
+        <w:rPr>
+          <w:rFonts w:asciiTheme="majorHAnsi" w:hAnsiTheme="majorHAnsi"/>
+          <w:sz w:val="20"/>
+          <w:szCs w:val="20"/>
+        </w:rPr>
+        <w:t xml:space="preserve">visible by </w:t>
+      </w:r>
+      <w:r>
+        <w:rPr>
+          <w:rFonts w:asciiTheme="majorHAnsi" w:hAnsiTheme="majorHAnsi"/>
+          <w:sz w:val="20"/>
+          <w:szCs w:val="20"/>
+        </w:rPr>
+        <w:t xml:space="preserve">tapping </w:t>
+      </w:r>
+      <w:r>
+        <w:rPr>
+          <w:rFonts w:asciiTheme="majorHAnsi" w:hAnsiTheme="majorHAnsi"/>
+          <w:sz w:val="20"/>
+          <w:szCs w:val="20"/>
+        </w:rPr>
+        <w:t xml:space="preserve">the sort or </w:t>
+      </w:r>
+      <w:r>
+        <w:rPr>
+          <w:rFonts w:asciiTheme="majorHAnsi" w:hAnsiTheme="majorHAnsi"/>
+          <w:sz w:val="20"/>
+          <w:szCs w:val="20"/>
+        </w:rPr>
+        <w:t>filter</w:t>
+      </w:r>
+      <w:r>
+        <w:rPr>
+          <w:rFonts w:asciiTheme="majorHAnsi" w:hAnsiTheme="majorHAnsi"/>
+          <w:sz w:val="20"/>
+          <w:szCs w:val="20"/>
+        </w:rPr>
+        <w:t xml:space="preserve"> button on the right side of the navigation bar abvoe the search result view</w:t>
+      </w:r>
+      <w:r>
+        <w:rPr>
+          <w:rFonts w:asciiTheme="majorHAnsi" w:hAnsiTheme="majorHAnsi"/>
+          <w:sz w:val="20"/>
+          <w:szCs w:val="20"/>
+        </w:rPr>
+        <w:t>.</w:t>
+      </w:r>
+      <w:r>
+        <w:rPr>
+          <w:rFonts w:asciiTheme="majorHAnsi" w:hAnsiTheme="majorHAnsi"/>
+          <w:sz w:val="20"/>
+          <w:szCs w:val="20"/>
+        </w:rPr>
+        <w:t xml:space="preserve"> The menu</w:t>
+      </w:r>
+      <w:r>
+        <w:rPr>
+          <w:rFonts w:asciiTheme="majorHAnsi" w:hAnsiTheme="majorHAnsi"/>
+          <w:sz w:val="20"/>
+          <w:szCs w:val="20"/>
+        </w:rPr>
+        <w:t>s offer</w:t>
+      </w:r>
+      <w:r>
+        <w:rPr>
+          <w:rFonts w:asciiTheme="majorHAnsi" w:hAnsiTheme="majorHAnsi"/>
+          <w:sz w:val="20"/>
+          <w:szCs w:val="20"/>
+        </w:rPr>
+        <w:t xml:space="preserve"> the same sort and filter options as the ver</w:t>
+      </w:r>
+      <w:r>
+        <w:rPr>
+          <w:rFonts w:asciiTheme="majorHAnsi" w:hAnsiTheme="majorHAnsi"/>
+          <w:sz w:val="20"/>
+          <w:szCs w:val="20"/>
+        </w:rPr>
+        <w:t>sion on the website. However, they</w:t>
+      </w:r>
+      <w:r>
+        <w:rPr>
+          <w:rFonts w:asciiTheme="majorHAnsi" w:hAnsiTheme="majorHAnsi"/>
+          <w:sz w:val="20"/>
+          <w:szCs w:val="20"/>
+        </w:rPr>
+        <w:t xml:space="preserve"> will not include the map view as this would be too small to be displayed in a useful way. Instead, the user will be able to switch between map view and list view by tapping a </w:t>
+      </w:r>
+      <w:r>
+        <w:rPr>
+          <w:rFonts w:asciiTheme="majorHAnsi" w:hAnsiTheme="majorHAnsi"/>
+          <w:sz w:val="20"/>
+          <w:szCs w:val="20"/>
+        </w:rPr>
+        <w:t>segmented button control</w:t>
+      </w:r>
+      <w:r>
+        <w:rPr>
+          <w:rFonts w:asciiTheme="majorHAnsi" w:hAnsiTheme="majorHAnsi"/>
+          <w:sz w:val="20"/>
+          <w:szCs w:val="20"/>
+        </w:rPr>
+        <w:t xml:space="preserve"> </w:t>
+      </w:r>
+      <w:r>
+        <w:rPr>
+          <w:rFonts w:asciiTheme="majorHAnsi" w:hAnsiTheme="majorHAnsi"/>
+          <w:sz w:val="20"/>
+          <w:szCs w:val="20"/>
+        </w:rPr>
+        <w:t>on the navigation bar above the search result view</w:t>
+      </w:r>
+      <w:r>
+        <w:rPr>
+          <w:rFonts w:asciiTheme="majorHAnsi" w:hAnsiTheme="majorHAnsi"/>
+          <w:sz w:val="20"/>
+          <w:szCs w:val="20"/>
+        </w:rPr>
+        <w:t xml:space="preserve">. Search results in the map view will be displayed as pins, which can be tapped to display a little info view displaying the listing's title and a button to open up the listing's detail page. </w:t>
+      </w:r>
+    </w:p>
+    <w:p>
+      <w:pPr>
+        <w:pStyle w:val="Listenabsatz"/>
+        <w:spacing w:line="360" w:lineRule="auto"/>
+        <w:ind w:left="360"/>
+        <w:jc w:val="both"/>
+        <w:rPr>
+          <w:rFonts w:asciiTheme="majorHAnsi" w:hAnsiTheme="majorHAnsi"/>
+          <w:sz w:val="20"/>
+          <w:szCs w:val="20"/>
+        </w:rPr>
+      </w:pPr>
+      <w:r>
+        <w:rPr>
+          <w:rFonts w:asciiTheme="majorHAnsi" w:hAnsiTheme="majorHAnsi"/>
+          <w:sz w:val="20"/>
+          <w:szCs w:val="20"/>
+        </w:rPr>
+        <w:t>[WIREFRAME SEARCH RESULT PAGE + LISTING DETAIL VIEW MOBILE]</w:t>
+      </w:r>
+    </w:p>
+    <w:p>
+      <w:pPr>
+        <w:pStyle w:val="Listenabsatz"/>
+        <w:spacing w:line="360" w:lineRule="auto"/>
+        <w:ind w:left="360"/>
+        <w:jc w:val="both"/>
+        <w:rPr>
+          <w:rFonts w:asciiTheme="majorHAnsi" w:hAnsiTheme="majorHAnsi"/>
+          <w:sz w:val="20"/>
+          <w:szCs w:val="20"/>
+        </w:rPr>
+      </w:pPr>
+      <w:r>
+        <w:rPr>
+          <w:rFonts w:asciiTheme="majorHAnsi" w:hAnsiTheme="majorHAnsi"/>
+          <w:sz w:val="20"/>
+          <w:szCs w:val="20"/>
+        </w:rPr>
+        <w:t xml:space="preserve"> </w:t>
+      </w:r>
+    </w:p>
+    <w:p>
+      <w:pPr>
+        <w:pStyle w:val="Listenabsatz"/>
+        <w:spacing w:line="360" w:lineRule="auto"/>
+        <w:ind w:left="360"/>
+        <w:jc w:val="both"/>
+        <w:rPr>
+          <w:rFonts w:asciiTheme="majorHAnsi" w:hAnsiTheme="majorHAnsi"/>
+          <w:sz w:val="20"/>
+          <w:szCs w:val="20"/>
+        </w:rPr>
+      </w:pPr>
+      <w:r>
+        <w:rPr>
+          <w:rFonts w:asciiTheme="majorHAnsi" w:hAnsiTheme="majorHAnsi"/>
+          <w:sz w:val="20"/>
+          <w:szCs w:val="20"/>
+        </w:rPr>
+        <w:t>Users who search or browse offers will be presented an additional section at the end of their search results page, listing</w:t>
+      </w:r>
+      <w:r>
+        <w:rPr>
+          <w:rFonts w:asciiTheme="majorHAnsi" w:hAnsiTheme="majorHAnsi"/>
+          <w:sz w:val="20"/>
+          <w:szCs w:val="20"/>
+        </w:rPr>
+        <w:t xml:space="preserve"> users whose skills and talents match </w:t>
+      </w:r>
+      <w:r>
+        <w:rPr>
+          <w:rFonts w:asciiTheme="majorHAnsi" w:hAnsiTheme="majorHAnsi"/>
+          <w:sz w:val="20"/>
+          <w:szCs w:val="20"/>
+        </w:rPr>
+        <w:t xml:space="preserve">the search parameters, even if those users currently have no active offers. For </w:t>
+      </w:r>
+      <w:r>
+        <w:rPr>
+          <w:rFonts w:asciiTheme="majorHAnsi" w:hAnsiTheme="majorHAnsi"/>
+          <w:sz w:val="20"/>
+          <w:szCs w:val="20"/>
+        </w:rPr>
+        <w:t xml:space="preserve">example, if </w:t>
+      </w:r>
+      <w:r>
+        <w:rPr>
+          <w:rFonts w:asciiTheme="majorHAnsi" w:hAnsiTheme="majorHAnsi"/>
+          <w:sz w:val="20"/>
+          <w:szCs w:val="20"/>
+        </w:rPr>
+        <w:t xml:space="preserve">a user searches for somebody to fix a flat tire on their bike but none of the search results </w:t>
+      </w:r>
+      <w:r>
+        <w:rPr>
+          <w:rFonts w:asciiTheme="majorHAnsi" w:hAnsiTheme="majorHAnsi"/>
+          <w:sz w:val="20"/>
+          <w:szCs w:val="20"/>
+        </w:rPr>
+        <w:t>seemed like the right fit (or there were no search results at all), this section will show them use</w:t>
+      </w:r>
+      <w:r>
+        <w:rPr>
+          <w:rFonts w:asciiTheme="majorHAnsi" w:hAnsiTheme="majorHAnsi"/>
+          <w:sz w:val="20"/>
+          <w:szCs w:val="20"/>
+        </w:rPr>
+        <w:t>rs in their specified area who</w:t>
+      </w:r>
+      <w:r>
+        <w:rPr>
+          <w:rFonts w:asciiTheme="majorHAnsi" w:hAnsiTheme="majorHAnsi"/>
+          <w:sz w:val="20"/>
+          <w:szCs w:val="20"/>
+        </w:rPr>
+        <w:t xml:space="preserve"> </w:t>
+      </w:r>
+      <w:r>
+        <w:rPr>
+          <w:rFonts w:asciiTheme="majorHAnsi" w:hAnsiTheme="majorHAnsi"/>
+          <w:sz w:val="20"/>
+          <w:szCs w:val="20"/>
+        </w:rPr>
+        <w:t xml:space="preserve">have mechanical </w:t>
+      </w:r>
+      <w:r>
+        <w:rPr>
+          <w:rFonts w:asciiTheme="majorHAnsi" w:hAnsiTheme="majorHAnsi"/>
+          <w:sz w:val="20"/>
+          <w:szCs w:val="20"/>
+        </w:rPr>
+        <w:t>skills listed on th</w:t>
+      </w:r>
+      <w:r>
+        <w:rPr>
+          <w:rFonts w:asciiTheme="majorHAnsi" w:hAnsiTheme="majorHAnsi"/>
+          <w:sz w:val="20"/>
+          <w:szCs w:val="20"/>
+        </w:rPr>
+        <w:t>eir profile page. The user with the flat tire may choose to proactively contact one of these users and ask them for help, attaching a deal that the contacted user can choose to accept or decline.</w:t>
+      </w:r>
+    </w:p>
+    <w:p>
+      <w:pPr>
+        <w:pStyle w:val="Listenabsatz"/>
+        <w:spacing w:line="360" w:lineRule="auto"/>
+        <w:ind w:left="360"/>
+        <w:jc w:val="both"/>
+        <w:rPr>
+          <w:rFonts w:asciiTheme="majorHAnsi" w:hAnsiTheme="majorHAnsi"/>
+          <w:sz w:val="20"/>
+          <w:szCs w:val="20"/>
+        </w:rPr>
+      </w:pPr>
+    </w:p>
+    <w:p>
+      <w:pPr>
+        <w:pStyle w:val="Listenabsatz"/>
+        <w:spacing w:line="360" w:lineRule="auto"/>
+        <w:ind w:left="360"/>
+        <w:jc w:val="both"/>
+        <w:rPr>
+          <w:rFonts w:asciiTheme="majorHAnsi" w:hAnsiTheme="majorHAnsi"/>
+          <w:sz w:val="20"/>
+          <w:szCs w:val="20"/>
+        </w:rPr>
+      </w:pPr>
+      <w:r>
+        <w:rPr>
+          <w:rFonts w:asciiTheme="majorHAnsi" w:hAnsiTheme="majorHAnsi"/>
+          <w:sz w:val="20"/>
+          <w:szCs w:val="20"/>
+        </w:rPr>
+        <w:t>Contacting m</w:t>
+      </w:r>
+      <w:r>
+        <w:rPr>
+          <w:rFonts w:asciiTheme="majorHAnsi" w:hAnsiTheme="majorHAnsi"/>
+          <w:sz w:val="20"/>
+          <w:szCs w:val="20"/>
+        </w:rPr>
+        <w:t xml:space="preserve">embers and </w:t>
+      </w:r>
+      <w:r>
+        <w:rPr>
+          <w:rFonts w:asciiTheme="majorHAnsi" w:hAnsiTheme="majorHAnsi"/>
+          <w:sz w:val="20"/>
+          <w:szCs w:val="20"/>
+        </w:rPr>
+        <w:t>engaging in d</w:t>
+      </w:r>
+      <w:r>
+        <w:rPr>
+          <w:rFonts w:asciiTheme="majorHAnsi" w:hAnsiTheme="majorHAnsi"/>
+          <w:sz w:val="20"/>
+          <w:szCs w:val="20"/>
+        </w:rPr>
+        <w:t>eals</w:t>
+      </w:r>
+    </w:p>
+    <w:p>
+      <w:pPr>
+        <w:pStyle w:val="Listenabsatz"/>
+        <w:spacing w:line="360" w:lineRule="auto"/>
+        <w:ind w:left="360"/>
+        <w:jc w:val="both"/>
+        <w:rPr>
+          <w:rFonts w:asciiTheme="majorHAnsi" w:hAnsiTheme="majorHAnsi"/>
+          <w:sz w:val="20"/>
+          <w:szCs w:val="20"/>
+        </w:rPr>
+      </w:pPr>
+    </w:p>
+    <w:p>
+      <w:pPr>
+        <w:pStyle w:val="Listenabsatz"/>
+        <w:spacing w:line="360" w:lineRule="auto"/>
+        <w:ind w:left="360"/>
+        <w:jc w:val="both"/>
+        <w:rPr>
+          <w:rFonts w:asciiTheme="majorHAnsi" w:hAnsiTheme="majorHAnsi"/>
+          <w:sz w:val="20"/>
+          <w:szCs w:val="20"/>
+        </w:rPr>
+      </w:pPr>
+      <w:r>
+        <w:rPr>
+          <w:rFonts w:asciiTheme="majorHAnsi" w:hAnsiTheme="majorHAnsi"/>
+          <w:sz w:val="20"/>
+          <w:szCs w:val="20"/>
+        </w:rPr>
+        <w:t xml:space="preserve">Users may get in touch with other members either through the detail page of the listing they're currently viewing or through another member's profile page. </w:t>
+      </w:r>
+      <w:r>
+        <w:rPr>
+          <w:rFonts w:asciiTheme="majorHAnsi" w:hAnsiTheme="majorHAnsi"/>
+          <w:sz w:val="20"/>
+          <w:szCs w:val="20"/>
+        </w:rPr>
+        <w:t>If they're contacting a member with th</w:t>
+      </w:r>
+      <w:r>
+        <w:rPr>
+          <w:rFonts w:asciiTheme="majorHAnsi" w:hAnsiTheme="majorHAnsi"/>
+          <w:sz w:val="20"/>
+          <w:szCs w:val="20"/>
+        </w:rPr>
+        <w:t>e intention of engaging in a deal with them, they may attach a deal suggestion and "stretch out their hand" to the other user. A deal suggestion consits of a concrete offer regarding the compensation of the task</w:t>
+      </w:r>
+      <w:r>
+        <w:rPr>
+          <w:rFonts w:asciiTheme="majorHAnsi" w:hAnsiTheme="majorHAnsi"/>
+          <w:sz w:val="20"/>
+          <w:szCs w:val="20"/>
+        </w:rPr>
+        <w:t>. If the listing has a price specified</w:t>
+      </w:r>
+      <w:r>
+        <w:rPr>
+          <w:rFonts w:asciiTheme="majorHAnsi" w:hAnsiTheme="majorHAnsi"/>
+          <w:sz w:val="20"/>
+          <w:szCs w:val="20"/>
+        </w:rPr>
+        <w:t xml:space="preserve">, this will be the default setting for the attached deal. However, </w:t>
+      </w:r>
+      <w:r>
+        <w:rPr>
+          <w:rFonts w:asciiTheme="majorHAnsi" w:hAnsiTheme="majorHAnsi"/>
+          <w:sz w:val="20"/>
+          <w:szCs w:val="20"/>
+        </w:rPr>
+        <w:t xml:space="preserve">members can </w:t>
+      </w:r>
+      <w:r>
+        <w:rPr>
+          <w:rFonts w:asciiTheme="majorHAnsi" w:hAnsiTheme="majorHAnsi"/>
+          <w:sz w:val="20"/>
+          <w:szCs w:val="20"/>
+        </w:rPr>
+        <w:t xml:space="preserve">modify the deal's price and thereby </w:t>
+      </w:r>
+      <w:r>
+        <w:rPr>
+          <w:rFonts w:asciiTheme="majorHAnsi" w:hAnsiTheme="majorHAnsi"/>
+          <w:sz w:val="20"/>
+          <w:szCs w:val="20"/>
+        </w:rPr>
+        <w:t xml:space="preserve">try to </w:t>
+      </w:r>
+      <w:r>
+        <w:rPr>
+          <w:rFonts w:asciiTheme="majorHAnsi" w:hAnsiTheme="majorHAnsi"/>
+          <w:sz w:val="20"/>
+          <w:szCs w:val="20"/>
+        </w:rPr>
+        <w:t xml:space="preserve">bargain </w:t>
+      </w:r>
+      <w:r>
+        <w:rPr>
+          <w:rFonts w:asciiTheme="majorHAnsi" w:hAnsiTheme="majorHAnsi"/>
+          <w:sz w:val="20"/>
+          <w:szCs w:val="20"/>
+        </w:rPr>
+        <w:t>with the other user</w:t>
+      </w:r>
+      <w:r>
+        <w:rPr>
+          <w:rFonts w:asciiTheme="majorHAnsi" w:hAnsiTheme="majorHAnsi"/>
+          <w:sz w:val="20"/>
+          <w:szCs w:val="20"/>
+        </w:rPr>
+        <w:t xml:space="preserve">. </w:t>
+      </w:r>
+      <w:r>
+        <w:rPr>
+          <w:rFonts w:asciiTheme="majorHAnsi" w:hAnsiTheme="majorHAnsi"/>
+          <w:sz w:val="20"/>
+          <w:szCs w:val="20"/>
+        </w:rPr>
+        <w:t xml:space="preserve">If the listing doesn't have a price specified, users will have to come up with a price for the deal anyway. Attaching a deal suggestion to the contact message is optional – users may also choose to send a simple message to clarify details or make a non-binding suggestion. </w:t>
+      </w:r>
+    </w:p>
+    <w:p>
+      <w:pPr>
+        <w:pStyle w:val="Listenabsatz"/>
+        <w:spacing w:line="360" w:lineRule="auto"/>
+        <w:ind w:left="360"/>
+        <w:jc w:val="both"/>
+        <w:rPr>
+          <w:rFonts w:asciiTheme="majorHAnsi" w:hAnsiTheme="majorHAnsi"/>
+          <w:sz w:val="20"/>
+          <w:szCs w:val="20"/>
+        </w:rPr>
+      </w:pPr>
+      <w:r>
+        <w:rPr>
+          <w:rFonts w:asciiTheme="majorHAnsi" w:hAnsiTheme="majorHAnsi"/>
+          <w:sz w:val="20"/>
+          <w:szCs w:val="20"/>
+        </w:rPr>
+        <w:t xml:space="preserve">A user receiving a deal suggestion may choose to make a counter-suggestion with a modified price specification or simply decline the suggestion. If they want to accept the suggested deal, they will </w:t>
+      </w:r>
+      <w:r>
+        <w:rPr>
+          <w:rFonts w:asciiTheme="majorHAnsi" w:hAnsiTheme="majorHAnsi"/>
+          <w:sz w:val="20"/>
+          <w:szCs w:val="20"/>
+        </w:rPr>
+        <w:t xml:space="preserve">virtually </w:t>
+      </w:r>
+      <w:r>
+        <w:rPr>
+          <w:rFonts w:asciiTheme="majorHAnsi" w:hAnsiTheme="majorHAnsi"/>
+          <w:sz w:val="20"/>
+          <w:szCs w:val="20"/>
+        </w:rPr>
+        <w:t xml:space="preserve">shake the hand that was stetched out to them, resulting </w:t>
+      </w:r>
+      <w:r>
+        <w:rPr>
+          <w:rFonts w:asciiTheme="majorHAnsi" w:hAnsiTheme="majorHAnsi"/>
+          <w:sz w:val="20"/>
+          <w:szCs w:val="20"/>
+        </w:rPr>
+        <w:t>in a binding agreement among both parties for the transaction to take place. The stretching out and shaking of hands are metaphors that will be visually incorporated into the user flow to illustrate the process of engaging in a deal. Once a deal is seale</w:t>
+      </w:r>
+      <w:r>
+        <w:rPr>
+          <w:rFonts w:asciiTheme="majorHAnsi" w:hAnsiTheme="majorHAnsi"/>
+          <w:sz w:val="20"/>
+          <w:szCs w:val="20"/>
+        </w:rPr>
+        <w:t>d, both members will have the option of making a donation for people in need (see page XX for more explanation about this).</w:t>
+      </w:r>
+    </w:p>
+    <w:p>
+      <w:pPr>
+        <w:pStyle w:val="Listenabsatz"/>
+        <w:spacing w:line="360" w:lineRule="auto"/>
+        <w:ind w:left="360"/>
+        <w:jc w:val="both"/>
+        <w:rPr>
+          <w:rFonts w:asciiTheme="majorHAnsi" w:hAnsiTheme="majorHAnsi"/>
+          <w:sz w:val="20"/>
+          <w:szCs w:val="20"/>
+        </w:rPr>
+      </w:pPr>
+      <w:r>
+        <w:rPr>
+          <w:rFonts w:asciiTheme="majorHAnsi" w:hAnsiTheme="majorHAnsi"/>
+          <w:sz w:val="20"/>
+          <w:szCs w:val="20"/>
+        </w:rPr>
+        <w:t>[WIREFRAME OF EXAMPLE MESSAGE FLOW &amp; DEAL AGREEMENT]</w:t>
+      </w:r>
+    </w:p>
+    <w:p>
+      <w:pPr>
+        <w:pStyle w:val="Listenabsatz"/>
+        <w:spacing w:line="360" w:lineRule="auto"/>
+        <w:ind w:left="360"/>
+        <w:jc w:val="both"/>
+        <w:rPr>
+          <w:rFonts w:asciiTheme="majorHAnsi" w:hAnsiTheme="majorHAnsi"/>
+          <w:sz w:val="20"/>
+          <w:szCs w:val="20"/>
+        </w:rPr>
+      </w:pPr>
+    </w:p>
+    <w:p>
+      <w:pPr>
+        <w:pStyle w:val="Listenabsatz"/>
+        <w:spacing w:line="360" w:lineRule="auto"/>
+        <w:ind w:left="360"/>
+        <w:jc w:val="both"/>
+        <w:rPr>
+          <w:rFonts w:asciiTheme="majorHAnsi" w:hAnsiTheme="majorHAnsi"/>
+          <w:sz w:val="20"/>
+          <w:szCs w:val="20"/>
+        </w:rPr>
+      </w:pPr>
+    </w:p>
+    <w:p>
+      <w:pPr>
+        <w:pStyle w:val="Listenabsatz"/>
+        <w:spacing w:line="360" w:lineRule="auto"/>
+        <w:ind w:left="360"/>
+        <w:jc w:val="both"/>
+        <w:rPr>
+          <w:rFonts w:asciiTheme="majorHAnsi" w:hAnsiTheme="majorHAnsi"/>
+          <w:sz w:val="20"/>
+          <w:szCs w:val="20"/>
+        </w:rPr>
+      </w:pPr>
+      <w:r>
+        <w:rPr>
+          <w:rFonts w:asciiTheme="majorHAnsi" w:hAnsiTheme="majorHAnsi"/>
+          <w:sz w:val="20"/>
+          <w:szCs w:val="20"/>
+        </w:rPr>
+        <w:t xml:space="preserve">Open </w:t>
+      </w:r>
+      <w:r>
+        <w:rPr>
+          <w:rFonts w:asciiTheme="majorHAnsi" w:hAnsiTheme="majorHAnsi"/>
+          <w:sz w:val="20"/>
+          <w:szCs w:val="20"/>
+        </w:rPr>
+        <w:t>deals</w:t>
+      </w:r>
+      <w:r>
+        <w:rPr>
+          <w:rFonts w:asciiTheme="majorHAnsi" w:hAnsiTheme="majorHAnsi"/>
+          <w:sz w:val="20"/>
+          <w:szCs w:val="20"/>
+        </w:rPr>
+        <w:t>, payment flow</w:t>
+      </w:r>
+      <w:r>
+        <w:rPr>
+          <w:rFonts w:asciiTheme="majorHAnsi" w:hAnsiTheme="majorHAnsi"/>
+          <w:sz w:val="20"/>
+          <w:szCs w:val="20"/>
+        </w:rPr>
+        <w:t xml:space="preserve"> and review</w:t>
+      </w:r>
+      <w:r>
+        <w:rPr>
+          <w:rFonts w:asciiTheme="majorHAnsi" w:hAnsiTheme="majorHAnsi"/>
+          <w:sz w:val="20"/>
+          <w:szCs w:val="20"/>
+        </w:rPr>
+        <w:t xml:space="preserve"> process</w:t>
+      </w:r>
+    </w:p>
+    <w:p>
+      <w:pPr>
+        <w:pStyle w:val="Listenabsatz"/>
+        <w:spacing w:line="360" w:lineRule="auto"/>
+        <w:ind w:left="360"/>
+        <w:jc w:val="both"/>
+        <w:rPr>
+          <w:rFonts w:asciiTheme="majorHAnsi" w:hAnsiTheme="majorHAnsi"/>
+          <w:sz w:val="20"/>
+          <w:szCs w:val="20"/>
+        </w:rPr>
+      </w:pPr>
+    </w:p>
+    <w:p>
+      <w:pPr>
+        <w:pStyle w:val="Listenabsatz"/>
+        <w:spacing w:line="360" w:lineRule="auto"/>
+        <w:ind w:left="360"/>
+        <w:jc w:val="both"/>
+        <w:rPr>
+          <w:rFonts w:asciiTheme="majorHAnsi" w:hAnsiTheme="majorHAnsi"/>
+          <w:sz w:val="20"/>
+          <w:szCs w:val="20"/>
+        </w:rPr>
+      </w:pPr>
+      <w:r>
+        <w:rPr>
+          <w:rFonts w:asciiTheme="majorHAnsi" w:hAnsiTheme="majorHAnsi"/>
+          <w:sz w:val="20"/>
+          <w:szCs w:val="20"/>
+        </w:rPr>
+        <w:t>When two people engange in a deal, the amount of points that both parties agreed on will be debited from the account of the user receiving the service. However, the user performing the services will not immediately receive those points. Instead, the points will be</w:t>
+      </w:r>
+      <w:r>
+        <w:rPr>
+          <w:rFonts w:asciiTheme="majorHAnsi" w:hAnsiTheme="majorHAnsi"/>
+          <w:sz w:val="20"/>
+          <w:szCs w:val="20"/>
+        </w:rPr>
+        <w:t xml:space="preserve"> withheld by the system until the deal</w:t>
+      </w:r>
+      <w:r>
+        <w:rPr>
+          <w:rFonts w:asciiTheme="majorHAnsi" w:hAnsiTheme="majorHAnsi"/>
+          <w:sz w:val="20"/>
+          <w:szCs w:val="20"/>
+        </w:rPr>
+        <w:t xml:space="preserve"> is marked as </w:t>
+      </w:r>
+      <w:r>
+        <w:rPr>
+          <w:rFonts w:asciiTheme="majorHAnsi" w:hAnsiTheme="majorHAnsi"/>
+          <w:sz w:val="20"/>
+          <w:szCs w:val="20"/>
+        </w:rPr>
+        <w:t xml:space="preserve">done. </w:t>
+      </w:r>
+    </w:p>
+    <w:p>
+      <w:pPr>
+        <w:pStyle w:val="Listenabsatz"/>
+        <w:spacing w:line="360" w:lineRule="auto"/>
+        <w:ind w:left="360"/>
+        <w:jc w:val="both"/>
+        <w:rPr>
+          <w:rFonts w:asciiTheme="majorHAnsi" w:hAnsiTheme="majorHAnsi"/>
+          <w:sz w:val="20"/>
+          <w:szCs w:val="20"/>
+        </w:rPr>
+      </w:pPr>
+      <w:r>
+        <w:rPr>
+          <w:rFonts w:asciiTheme="majorHAnsi" w:hAnsiTheme="majorHAnsi"/>
+          <w:sz w:val="20"/>
+          <w:szCs w:val="20"/>
+        </w:rPr>
+        <w:t>Open deals will be available for reference in the "Open Deals" section for both parties. Through this section, users will be able to quickly view relevant details about those deals, for example the address of the other user (if applicable) or their phone number. They may contact the other person to clarify details and logistics in order to get the job done. Both parti</w:t>
+      </w:r>
+      <w:r>
+        <w:rPr>
+          <w:rFonts w:asciiTheme="majorHAnsi" w:hAnsiTheme="majorHAnsi"/>
+          <w:sz w:val="20"/>
+          <w:szCs w:val="20"/>
+        </w:rPr>
+        <w:t xml:space="preserve">es will see a "Mark as Done" button, </w:t>
+      </w:r>
+      <w:r>
+        <w:rPr>
+          <w:rFonts w:asciiTheme="majorHAnsi" w:hAnsiTheme="majorHAnsi"/>
+          <w:sz w:val="20"/>
+          <w:szCs w:val="20"/>
+        </w:rPr>
+        <w:t>a</w:t>
+      </w:r>
+      <w:r>
+        <w:rPr>
+          <w:rFonts w:asciiTheme="majorHAnsi" w:hAnsiTheme="majorHAnsi"/>
+          <w:sz w:val="20"/>
+          <w:szCs w:val="20"/>
+        </w:rPr>
+        <w:t xml:space="preserve"> "Cancel Deal"</w:t>
+      </w:r>
+      <w:r>
+        <w:rPr>
+          <w:rFonts w:asciiTheme="majorHAnsi" w:hAnsiTheme="majorHAnsi"/>
+          <w:sz w:val="20"/>
+          <w:szCs w:val="20"/>
+        </w:rPr>
+        <w:t xml:space="preserve"> </w:t>
+      </w:r>
+      <w:r>
+        <w:rPr>
+          <w:rFonts w:asciiTheme="majorHAnsi" w:hAnsiTheme="majorHAnsi"/>
+          <w:sz w:val="20"/>
+          <w:szCs w:val="20"/>
+        </w:rPr>
+        <w:t xml:space="preserve">button and a </w:t>
+      </w:r>
+      <w:r>
+        <w:rPr>
+          <w:rFonts w:asciiTheme="majorHAnsi" w:hAnsiTheme="majorHAnsi"/>
+          <w:sz w:val="20"/>
+          <w:szCs w:val="20"/>
+        </w:rPr>
+        <w:t>"Report Problem" button. If the user who received the services marks it as done, this will automatically mark it as done for the other user and the points will be credited to their account. If the user who performed the service hits the "Done" button first, the other user will be notified about this an</w:t>
+      </w:r>
+      <w:r>
+        <w:rPr>
+          <w:rFonts w:asciiTheme="majorHAnsi" w:hAnsiTheme="majorHAnsi"/>
+          <w:sz w:val="20"/>
+          <w:szCs w:val="20"/>
+        </w:rPr>
+        <w:t xml:space="preserve">d asked to confirm that the deal is done. </w:t>
+      </w:r>
+    </w:p>
+    <w:p>
+      <w:pPr>
+        <w:pStyle w:val="Listenabsatz"/>
+        <w:spacing w:line="360" w:lineRule="auto"/>
+        <w:ind w:left="360"/>
+        <w:jc w:val="both"/>
+        <w:rPr>
+          <w:rFonts w:asciiTheme="majorHAnsi" w:hAnsiTheme="majorHAnsi"/>
+          <w:sz w:val="20"/>
+          <w:szCs w:val="20"/>
+        </w:rPr>
+      </w:pPr>
+      <w:r>
+        <w:rPr>
+          <w:rFonts w:asciiTheme="majorHAnsi" w:hAnsiTheme="majorHAnsi"/>
+          <w:sz w:val="20"/>
+          <w:szCs w:val="20"/>
+        </w:rPr>
+        <w:t>Once a deal is marked as done, both users will be asked to review each other. A review consists of a star-rating (0 to 5 stars), a feedback text open to the community that will be displayed on the user's profile page and optionally a private message to the other user where further feedback or just a simple "Thank You" can be exchanged. Users will not be able to see the review they got before they haven't submitted their own review for the other user.</w:t>
+      </w:r>
+    </w:p>
+    <w:p>
+      <w:pPr>
+        <w:pStyle w:val="Listenabsatz"/>
+        <w:spacing w:line="360" w:lineRule="auto"/>
+        <w:ind w:left="360"/>
+        <w:jc w:val="both"/>
+        <w:rPr>
+          <w:rFonts w:asciiTheme="majorHAnsi" w:hAnsiTheme="majorHAnsi"/>
+          <w:sz w:val="20"/>
+          <w:szCs w:val="20"/>
+        </w:rPr>
+      </w:pPr>
+      <w:r>
+        <w:rPr>
+          <w:rFonts w:asciiTheme="majorHAnsi" w:hAnsiTheme="majorHAnsi"/>
+          <w:sz w:val="20"/>
+          <w:szCs w:val="20"/>
+        </w:rPr>
+        <w:t>The "Cancel Deal" button allows users to cancel a deal if necessary. There could always be unforeseeable circumstances (for example illness) that require a deal to be cancelled. If one of both parties hits the cancel button, they will be asked to attach a message explaining the other user why they have to cancel</w:t>
+      </w:r>
+      <w:r>
+        <w:rPr>
+          <w:rFonts w:asciiTheme="majorHAnsi" w:hAnsiTheme="majorHAnsi"/>
+          <w:sz w:val="20"/>
+          <w:szCs w:val="20"/>
+        </w:rPr>
+        <w:t>. A</w:t>
+      </w:r>
+      <w:r>
+        <w:rPr>
+          <w:rFonts w:asciiTheme="majorHAnsi" w:hAnsiTheme="majorHAnsi"/>
+          <w:sz w:val="20"/>
+          <w:szCs w:val="20"/>
+        </w:rPr>
+        <w:t xml:space="preserve"> notifiation</w:t>
+      </w:r>
+      <w:r>
+        <w:rPr>
+          <w:rFonts w:asciiTheme="majorHAnsi" w:hAnsiTheme="majorHAnsi"/>
+          <w:sz w:val="20"/>
+          <w:szCs w:val="20"/>
+        </w:rPr>
+        <w:t xml:space="preserve"> including this message</w:t>
+      </w:r>
+      <w:r>
+        <w:rPr>
+          <w:rFonts w:asciiTheme="majorHAnsi" w:hAnsiTheme="majorHAnsi"/>
+          <w:sz w:val="20"/>
+          <w:szCs w:val="20"/>
+        </w:rPr>
+        <w:t xml:space="preserve"> will be send to the other</w:t>
+      </w:r>
+      <w:r>
+        <w:rPr>
+          <w:rFonts w:asciiTheme="majorHAnsi" w:hAnsiTheme="majorHAnsi"/>
+          <w:sz w:val="20"/>
+          <w:szCs w:val="20"/>
+        </w:rPr>
+        <w:t xml:space="preserve"> user, who has to accept the cancellation in order for the points to be booked back to the account that they were originally debited from. </w:t>
+      </w:r>
+    </w:p>
+    <w:p>
+      <w:pPr>
+        <w:pStyle w:val="Listenabsatz"/>
+        <w:spacing w:line="360" w:lineRule="auto"/>
+        <w:ind w:left="360"/>
+        <w:jc w:val="both"/>
+        <w:rPr>
+          <w:rFonts w:asciiTheme="majorHAnsi" w:hAnsiTheme="majorHAnsi"/>
+          <w:sz w:val="20"/>
+          <w:szCs w:val="20"/>
+        </w:rPr>
+      </w:pPr>
+      <w:r>
+        <w:rPr>
+          <w:rFonts w:asciiTheme="majorHAnsi" w:hAnsiTheme="majorHAnsi"/>
+          <w:sz w:val="20"/>
+          <w:szCs w:val="20"/>
+        </w:rPr>
+        <w:t>There are various things that can potentiall</w:t>
+      </w:r>
+      <w:r>
+        <w:rPr>
+          <w:rFonts w:asciiTheme="majorHAnsi" w:hAnsiTheme="majorHAnsi"/>
+          <w:sz w:val="20"/>
+          <w:szCs w:val="20"/>
+        </w:rPr>
+        <w:t>y</w:t>
+      </w:r>
+      <w:r>
+        <w:rPr>
+          <w:rFonts w:asciiTheme="majorHAnsi" w:hAnsiTheme="majorHAnsi"/>
+          <w:sz w:val="20"/>
+          <w:szCs w:val="20"/>
+        </w:rPr>
+        <w:t xml:space="preserve"> go wrong in the process: Somebody </w:t>
+      </w:r>
+      <w:r>
+        <w:rPr>
+          <w:rFonts w:asciiTheme="majorHAnsi" w:hAnsiTheme="majorHAnsi"/>
+          <w:sz w:val="20"/>
+          <w:szCs w:val="20"/>
+        </w:rPr>
+        <w:t>doesn't respond after a d</w:t>
+      </w:r>
+      <w:r>
+        <w:rPr>
+          <w:rFonts w:asciiTheme="majorHAnsi" w:hAnsiTheme="majorHAnsi"/>
+          <w:sz w:val="20"/>
+          <w:szCs w:val="20"/>
+        </w:rPr>
+        <w:t>eal has been agreed on, deliver</w:t>
+      </w:r>
+      <w:r>
+        <w:rPr>
+          <w:rFonts w:asciiTheme="majorHAnsi" w:hAnsiTheme="majorHAnsi"/>
+          <w:sz w:val="20"/>
+          <w:szCs w:val="20"/>
+        </w:rPr>
+        <w:t xml:space="preserve">s unacceptable </w:t>
+      </w:r>
+      <w:r>
+        <w:rPr>
+          <w:rFonts w:asciiTheme="majorHAnsi" w:hAnsiTheme="majorHAnsi"/>
+          <w:sz w:val="20"/>
+          <w:szCs w:val="20"/>
+        </w:rPr>
+        <w:t>work or doesn't show up at all, doesn't mark the deal as done</w:t>
+      </w:r>
+      <w:r>
+        <w:rPr>
+          <w:rFonts w:asciiTheme="majorHAnsi" w:hAnsiTheme="majorHAnsi"/>
+          <w:sz w:val="20"/>
+          <w:szCs w:val="20"/>
+        </w:rPr>
+        <w:t xml:space="preserve"> or even tries to cancel the deal after the work has already been performed</w:t>
+      </w:r>
+      <w:r>
+        <w:rPr>
+          <w:rFonts w:asciiTheme="majorHAnsi" w:hAnsiTheme="majorHAnsi"/>
+          <w:sz w:val="20"/>
+          <w:szCs w:val="20"/>
+        </w:rPr>
+        <w:t xml:space="preserve">. That's what the "Report Problem" button </w:t>
+      </w:r>
+      <w:r>
+        <w:rPr>
+          <w:rFonts w:asciiTheme="majorHAnsi" w:hAnsiTheme="majorHAnsi"/>
+          <w:sz w:val="20"/>
+          <w:szCs w:val="20"/>
+        </w:rPr>
+        <w:t xml:space="preserve">is for. Users who hit this button will first be asked if they have already tried to solve the problem on their own by contacting the other user. If they haven't, they will be encouraged to first write a message to the other user to see if they can find an agreement. If they still want to report the problem, they will get the </w:t>
+      </w:r>
+      <w:r>
+        <w:rPr>
+          <w:rFonts w:asciiTheme="majorHAnsi" w:hAnsiTheme="majorHAnsi"/>
+          <w:sz w:val="20"/>
+          <w:szCs w:val="20"/>
+        </w:rPr>
+        <w:t>opportunity to contact customer service to explain the problem and seek assistance in solving it.</w:t>
+      </w:r>
+    </w:p>
+    <w:p>
+      <w:pPr>
+        <w:pStyle w:val="Listenabsatz"/>
+        <w:spacing w:line="360" w:lineRule="auto"/>
+        <w:ind w:left="360"/>
+        <w:jc w:val="both"/>
+        <w:rPr>
+          <w:rFonts w:asciiTheme="majorHAnsi" w:hAnsiTheme="majorHAnsi"/>
+          <w:sz w:val="20"/>
+          <w:szCs w:val="20"/>
+        </w:rPr>
+      </w:pPr>
+      <w:r>
+        <w:rPr>
+          <w:rFonts w:asciiTheme="majorHAnsi" w:hAnsiTheme="majorHAnsi"/>
+          <w:sz w:val="20"/>
+          <w:szCs w:val="20"/>
+        </w:rPr>
+        <w:t>[WIREFRAMES OPEN DEAL PAGE WEB + MOBILE]</w:t>
       </w:r>
     </w:p>
     <w:p>

</xml_diff>